<commit_message>
Automatic charge source selection & Documentation updates.
</commit_message>
<xml_diff>
--- a/docs/Tervezesi_dokumentacio.docx
+++ b/docs/Tervezesi_dokumentacio.docx
@@ -28,10 +28,16 @@
               <w:ilvl w:val="0"/>
               <w:numId w:val="0"/>
             </w:numPr>
+            <w:tabs>
+              <w:tab w:val="left" w:pos="3707"/>
+            </w:tabs>
             <w:ind w:left="432" w:hanging="432"/>
           </w:pPr>
           <w:r>
             <w:t>Tartalom</w:t>
+          </w:r>
+          <w:r>
+            <w:tab/>
           </w:r>
         </w:p>
         <w:p>
@@ -55,7 +61,7 @@
           <w:r>
             <w:fldChar w:fldCharType="separate"/>
           </w:r>
-          <w:hyperlink w:anchor="_Toc31139611" w:history="1">
+          <w:hyperlink w:anchor="_Toc31206508" w:history="1">
             <w:r>
               <w:rPr>
                 <w:rStyle w:val="Hiperhivatkozs"/>
@@ -96,7 +102,7 @@
                 <w:noProof/>
                 <w:webHidden/>
               </w:rPr>
-              <w:instrText xml:space="preserve"> PAGEREF _Toc31139611 \h </w:instrText>
+              <w:instrText xml:space="preserve"> PAGEREF _Toc31206508 \h </w:instrText>
             </w:r>
             <w:r>
               <w:rPr>
@@ -116,7 +122,7 @@
                 <w:noProof/>
                 <w:webHidden/>
               </w:rPr>
-              <w:t>1</w:t>
+              <w:t>2</w:t>
             </w:r>
             <w:r>
               <w:rPr>
@@ -139,7 +145,7 @@
               <w:lang w:eastAsia="hu-HU"/>
             </w:rPr>
           </w:pPr>
-          <w:hyperlink w:anchor="_Toc31139612" w:history="1">
+          <w:hyperlink w:anchor="_Toc31206509" w:history="1">
             <w:r>
               <w:rPr>
                 <w:rStyle w:val="Hiperhivatkozs"/>
@@ -180,7 +186,7 @@
                 <w:noProof/>
                 <w:webHidden/>
               </w:rPr>
-              <w:instrText xml:space="preserve"> PAGEREF _Toc31139612 \h </w:instrText>
+              <w:instrText xml:space="preserve"> PAGEREF _Toc31206509 \h </w:instrText>
             </w:r>
             <w:r>
               <w:rPr>
@@ -200,7 +206,7 @@
                 <w:noProof/>
                 <w:webHidden/>
               </w:rPr>
-              <w:t>1</w:t>
+              <w:t>2</w:t>
             </w:r>
             <w:r>
               <w:rPr>
@@ -223,7 +229,7 @@
               <w:lang w:eastAsia="hu-HU"/>
             </w:rPr>
           </w:pPr>
-          <w:hyperlink w:anchor="_Toc31139613" w:history="1">
+          <w:hyperlink w:anchor="_Toc31206510" w:history="1">
             <w:r>
               <w:rPr>
                 <w:rStyle w:val="Hiperhivatkozs"/>
@@ -243,7 +249,7 @@
                 <w:rStyle w:val="Hiperhivatkozs"/>
                 <w:noProof/>
               </w:rPr>
-              <w:t>Az USB csatlakozás</w:t>
+              <w:t>A tápcsatlakozás</w:t>
             </w:r>
             <w:r>
               <w:rPr>
@@ -264,7 +270,7 @@
                 <w:noProof/>
                 <w:webHidden/>
               </w:rPr>
-              <w:instrText xml:space="preserve"> PAGEREF _Toc31139613 \h </w:instrText>
+              <w:instrText xml:space="preserve"> PAGEREF _Toc31206510 \h </w:instrText>
             </w:r>
             <w:r>
               <w:rPr>
@@ -284,7 +290,7 @@
                 <w:noProof/>
                 <w:webHidden/>
               </w:rPr>
-              <w:t>1</w:t>
+              <w:t>2</w:t>
             </w:r>
             <w:r>
               <w:rPr>
@@ -307,7 +313,7 @@
               <w:lang w:eastAsia="hu-HU"/>
             </w:rPr>
           </w:pPr>
-          <w:hyperlink w:anchor="_Toc31139614" w:history="1">
+          <w:hyperlink w:anchor="_Toc31206511" w:history="1">
             <w:r>
               <w:rPr>
                 <w:rStyle w:val="Hiperhivatkozs"/>
@@ -348,7 +354,7 @@
                 <w:noProof/>
                 <w:webHidden/>
               </w:rPr>
-              <w:instrText xml:space="preserve"> PAGEREF _Toc31139614 \h </w:instrText>
+              <w:instrText xml:space="preserve"> PAGEREF _Toc31206511 \h </w:instrText>
             </w:r>
             <w:r>
               <w:rPr>
@@ -368,7 +374,7 @@
                 <w:noProof/>
                 <w:webHidden/>
               </w:rPr>
-              <w:t>2</w:t>
+              <w:t>3</w:t>
             </w:r>
             <w:r>
               <w:rPr>
@@ -391,7 +397,7 @@
               <w:lang w:eastAsia="hu-HU"/>
             </w:rPr>
           </w:pPr>
-          <w:hyperlink w:anchor="_Toc31139615" w:history="1">
+          <w:hyperlink w:anchor="_Toc31206512" w:history="1">
             <w:r>
               <w:rPr>
                 <w:rStyle w:val="Hiperhivatkozs"/>
@@ -432,7 +438,7 @@
                 <w:noProof/>
                 <w:webHidden/>
               </w:rPr>
-              <w:instrText xml:space="preserve"> PAGEREF _Toc31139615 \h </w:instrText>
+              <w:instrText xml:space="preserve"> PAGEREF _Toc31206512 \h </w:instrText>
             </w:r>
             <w:r>
               <w:rPr>
@@ -452,7 +458,7 @@
                 <w:noProof/>
                 <w:webHidden/>
               </w:rPr>
-              <w:t>3</w:t>
+              <w:t>5</w:t>
             </w:r>
             <w:r>
               <w:rPr>
@@ -475,7 +481,7 @@
               <w:lang w:eastAsia="hu-HU"/>
             </w:rPr>
           </w:pPr>
-          <w:hyperlink w:anchor="_Toc31139616" w:history="1">
+          <w:hyperlink w:anchor="_Toc31206513" w:history="1">
             <w:r>
               <w:rPr>
                 <w:rStyle w:val="Hiperhivatkozs"/>
@@ -516,7 +522,7 @@
                 <w:noProof/>
                 <w:webHidden/>
               </w:rPr>
-              <w:instrText xml:space="preserve"> PAGEREF _Toc31139616 \h </w:instrText>
+              <w:instrText xml:space="preserve"> PAGEREF _Toc31206513 \h </w:instrText>
             </w:r>
             <w:r>
               <w:rPr>
@@ -536,7 +542,7 @@
                 <w:noProof/>
                 <w:webHidden/>
               </w:rPr>
-              <w:t>4</w:t>
+              <w:t>6</w:t>
             </w:r>
             <w:r>
               <w:rPr>
@@ -559,7 +565,7 @@
               <w:lang w:eastAsia="hu-HU"/>
             </w:rPr>
           </w:pPr>
-          <w:hyperlink w:anchor="_Toc31139617" w:history="1">
+          <w:hyperlink w:anchor="_Toc31206514" w:history="1">
             <w:r>
               <w:rPr>
                 <w:rStyle w:val="Hiperhivatkozs"/>
@@ -600,7 +606,7 @@
                 <w:noProof/>
                 <w:webHidden/>
               </w:rPr>
-              <w:instrText xml:space="preserve"> PAGEREF _Toc31139617 \h </w:instrText>
+              <w:instrText xml:space="preserve"> PAGEREF _Toc31206514 \h </w:instrText>
             </w:r>
             <w:r>
               <w:rPr>
@@ -620,7 +626,7 @@
                 <w:noProof/>
                 <w:webHidden/>
               </w:rPr>
-              <w:t>4</w:t>
+              <w:t>7</w:t>
             </w:r>
             <w:r>
               <w:rPr>
@@ -643,7 +649,7 @@
               <w:lang w:eastAsia="hu-HU"/>
             </w:rPr>
           </w:pPr>
-          <w:hyperlink w:anchor="_Toc31139618" w:history="1">
+          <w:hyperlink w:anchor="_Toc31206515" w:history="1">
             <w:r>
               <w:rPr>
                 <w:rStyle w:val="Hiperhivatkozs"/>
@@ -684,7 +690,7 @@
                 <w:noProof/>
                 <w:webHidden/>
               </w:rPr>
-              <w:instrText xml:space="preserve"> PAGEREF _Toc31139618 \h </w:instrText>
+              <w:instrText xml:space="preserve"> PAGEREF _Toc31206515 \h </w:instrText>
             </w:r>
             <w:r>
               <w:rPr>
@@ -704,7 +710,7 @@
                 <w:noProof/>
                 <w:webHidden/>
               </w:rPr>
-              <w:t>4</w:t>
+              <w:t>8</w:t>
             </w:r>
             <w:r>
               <w:rPr>
@@ -716,6 +722,12 @@
           </w:hyperlink>
         </w:p>
         <w:p>
+          <w:pPr>
+            <w:rPr>
+              <w:b/>
+              <w:bCs/>
+            </w:rPr>
+          </w:pPr>
           <w:r>
             <w:rPr>
               <w:b/>
@@ -727,24 +739,32 @@
       </w:sdtContent>
     </w:sdt>
     <w:p>
+      <w:r>
+        <w:br w:type="page"/>
+      </w:r>
+      <w:bookmarkStart w:id="0" w:name="_GoBack"/>
+      <w:bookmarkEnd w:id="0"/>
+    </w:p>
+    <w:p>
       <w:pPr>
         <w:pStyle w:val="Cmsor1"/>
       </w:pPr>
-      <w:bookmarkStart w:id="0" w:name="_Toc31139611"/>
-      <w:r>
+      <w:bookmarkStart w:id="1" w:name="_Toc31206508"/>
+      <w:r>
+        <w:lastRenderedPageBreak/>
         <w:t>Tápellátás</w:t>
       </w:r>
-      <w:bookmarkEnd w:id="0"/>
+      <w:bookmarkEnd w:id="1"/>
     </w:p>
     <w:p>
       <w:pPr>
         <w:pStyle w:val="Cmsor2"/>
       </w:pPr>
-      <w:bookmarkStart w:id="1" w:name="_Toc31139612"/>
+      <w:bookmarkStart w:id="2" w:name="_Toc31206509"/>
       <w:r>
         <w:t>Követelmények</w:t>
       </w:r>
-      <w:bookmarkEnd w:id="1"/>
+      <w:bookmarkEnd w:id="2"/>
     </w:p>
     <w:p>
       <w:pPr>
@@ -1159,11 +1179,20 @@
       <w:pPr>
         <w:pStyle w:val="Cmsor2"/>
       </w:pPr>
-      <w:bookmarkStart w:id="2" w:name="_Toc31139613"/>
-      <w:r>
-        <w:t>Az USB csatlakozás</w:t>
-      </w:r>
-      <w:bookmarkEnd w:id="2"/>
+      <w:bookmarkStart w:id="3" w:name="_Toc31206510"/>
+      <w:r>
+        <w:t>A</w:t>
+      </w:r>
+      <w:r>
+        <w:t xml:space="preserve"> </w:t>
+      </w:r>
+      <w:r>
+        <w:t>táp</w:t>
+      </w:r>
+      <w:r>
+        <w:t>csatlakozás</w:t>
+      </w:r>
+      <w:bookmarkEnd w:id="3"/>
     </w:p>
     <w:p>
       <w:pPr>
@@ -1181,7 +1210,7 @@
           <w:sz w:val="24"/>
           <w:szCs w:val="24"/>
         </w:rPr>
-        <w:t xml:space="preserve">Az eszköz esetleges meghibásodása esetén az USB </w:t>
+        <w:t xml:space="preserve">Az eszköz tápellátása, valamint az akkumulátor töltése két forrásból biztosítható. Az egyszerű használat miatt töltésre is használható a </w:t>
       </w:r>
       <w:proofErr w:type="spellStart"/>
       <w:r>
@@ -1190,7 +1219,7 @@
           <w:sz w:val="24"/>
           <w:szCs w:val="24"/>
         </w:rPr>
-        <w:t>portot</w:t>
+        <w:t>microUSB</w:t>
       </w:r>
       <w:proofErr w:type="spellEnd"/>
       <w:r>
@@ -1199,7 +1228,83 @@
           <w:sz w:val="24"/>
           <w:szCs w:val="24"/>
         </w:rPr>
-        <w:t xml:space="preserve"> védeni kell a nemkívánatos elektromos jelenségektől. Az eszközből az USB port felé történő esetleges áram visszahajtást </w:t>
+        <w:t xml:space="preserve"> csatlakozó, ebben az esetben a maximálisan megengedett áramfelvétel (ezáltal a töltőáram is) 500mA, így biztosak lehetünk benne, hogy nem terheljük túl az USB buszt. Ennél magasabb töltőáram a DC Jack csatlakozón keresztül biztosítható, melynek segítségével akár 1.5A-es áramfelvétel is megvalósítható. A két üzemmód kölcsönösen kizárja egymást, közülük a DC Jack bemenet élvez prioritást. Amennyiben a Jack csatlakozó nincs bedugva, a csatlakozó középső lába, így az USB tápvonal hozzáér az eszköz tápvonalához és az áramellátás azon keresztül valósul meg. A DC Jack csatlakozó behelyezésekor az USB tápvonal galvanikusan elválasztásra kerül az eszköz tápvonalától, és az áramellátás a DC Jack bemeneten biztosított. Alapértelmezésben a DC Jackhez tartozó áramkorlát van érvényben, az USB csatlakoztatása esetén egy </w:t>
+      </w:r>
+      <w:proofErr w:type="spellStart"/>
+      <w:r>
+        <w:rPr>
+          <w:rFonts w:ascii="Times New Roman" w:hAnsi="Times New Roman" w:cs="Times New Roman"/>
+          <w:sz w:val="24"/>
+          <w:szCs w:val="24"/>
+        </w:rPr>
+        <w:t>demultiplexer</w:t>
+      </w:r>
+      <w:proofErr w:type="spellEnd"/>
+      <w:r>
+        <w:rPr>
+          <w:rFonts w:ascii="Times New Roman" w:hAnsi="Times New Roman" w:cs="Times New Roman"/>
+          <w:sz w:val="24"/>
+          <w:szCs w:val="24"/>
+        </w:rPr>
+        <w:t xml:space="preserve"> (</w:t>
+      </w:r>
+      <w:proofErr w:type="spellStart"/>
+      <w:r>
+        <w:rPr>
+          <w:rFonts w:ascii="Times New Roman" w:hAnsi="Times New Roman" w:cs="Times New Roman"/>
+          <w:sz w:val="24"/>
+          <w:szCs w:val="24"/>
+        </w:rPr>
+        <w:t>Nexperia</w:t>
+      </w:r>
+      <w:proofErr w:type="spellEnd"/>
+      <w:r>
+        <w:rPr>
+          <w:rFonts w:ascii="Times New Roman" w:hAnsi="Times New Roman" w:cs="Times New Roman"/>
+          <w:sz w:val="24"/>
+          <w:szCs w:val="24"/>
+        </w:rPr>
+        <w:t xml:space="preserve"> </w:t>
+      </w:r>
+      <w:r>
+        <w:rPr>
+          <w:rFonts w:ascii="Times New Roman" w:hAnsi="Times New Roman" w:cs="Times New Roman"/>
+          <w:sz w:val="24"/>
+          <w:szCs w:val="24"/>
+        </w:rPr>
+        <w:t>74LVC1G19) végzi az üzemmódok engedélyező jeleinek megfordítását.</w:t>
+      </w:r>
+      <w:r>
+        <w:rPr>
+          <w:rFonts w:ascii="Times New Roman" w:hAnsi="Times New Roman" w:cs="Times New Roman"/>
+          <w:sz w:val="24"/>
+          <w:szCs w:val="24"/>
+        </w:rPr>
+        <w:t xml:space="preserve"> </w:t>
+      </w:r>
+      <w:r>
+        <w:rPr>
+          <w:rFonts w:ascii="Times New Roman" w:hAnsi="Times New Roman" w:cs="Times New Roman"/>
+          <w:sz w:val="24"/>
+          <w:szCs w:val="24"/>
+        </w:rPr>
+        <w:t>A multiplexer kiválasztó bemenete az USB tápvonalhoz csatlakozik, annak galvanikus lecsatlakozása esetén egy lehúzó ellenállás biztosítja, hogy a kiválasztó jel ne kerüljön lebegő állapotba. Ezzel a megoldással egyben megvalósítjuk a tápforrások biztonsági okokból történő galvanikus elválasztását</w:t>
+      </w:r>
+      <w:r>
+        <w:rPr>
+          <w:rFonts w:ascii="Times New Roman" w:hAnsi="Times New Roman" w:cs="Times New Roman"/>
+          <w:sz w:val="24"/>
+          <w:szCs w:val="24"/>
+        </w:rPr>
+        <w:t xml:space="preserve"> – </w:t>
+      </w:r>
+      <w:r>
+        <w:rPr>
+          <w:rFonts w:ascii="Times New Roman" w:hAnsi="Times New Roman" w:cs="Times New Roman"/>
+          <w:sz w:val="24"/>
+          <w:szCs w:val="24"/>
+        </w:rPr>
+        <w:t xml:space="preserve">amennyiben mindkettő egyszerre jelen van, valamint a tápforrások </w:t>
       </w:r>
       <w:r>
         <w:rPr>
@@ -1208,7 +1313,15 @@
           <w:szCs w:val="24"/>
         </w:rPr>
         <w:lastRenderedPageBreak/>
-        <w:t xml:space="preserve">egy </w:t>
+        <w:t xml:space="preserve">közötti automatikus átváltást. </w:t>
+      </w:r>
+      <w:r>
+        <w:rPr>
+          <w:rFonts w:ascii="Times New Roman" w:hAnsi="Times New Roman" w:cs="Times New Roman"/>
+          <w:sz w:val="24"/>
+          <w:szCs w:val="24"/>
+        </w:rPr>
+        <w:t xml:space="preserve">Az átváltás rövid ideje alatt a rendszerben lévő </w:t>
       </w:r>
       <w:proofErr w:type="spellStart"/>
       <w:r>
@@ -1217,7 +1330,7 @@
           <w:sz w:val="24"/>
           <w:szCs w:val="24"/>
         </w:rPr>
-        <w:t>Schottky</w:t>
+        <w:t>buffer</w:t>
       </w:r>
       <w:proofErr w:type="spellEnd"/>
       <w:r>
@@ -1226,99 +1339,7 @@
           <w:sz w:val="24"/>
           <w:szCs w:val="24"/>
         </w:rPr>
-        <w:t xml:space="preserve">-dióda akadályozza meg, a dióda alacsony nyitófeszültsége garantálja, hogy normál üzemben nem veszítünk sokat a bemenő feszültségből. A túláram védelmet egy </w:t>
-      </w:r>
-      <w:proofErr w:type="spellStart"/>
-      <w:r>
-        <w:rPr>
-          <w:rFonts w:ascii="Times New Roman" w:hAnsi="Times New Roman" w:cs="Times New Roman"/>
-          <w:sz w:val="24"/>
-          <w:szCs w:val="24"/>
-        </w:rPr>
-        <w:t>Polyfuse</w:t>
-      </w:r>
-      <w:proofErr w:type="spellEnd"/>
-      <w:r>
-        <w:rPr>
-          <w:rFonts w:ascii="Times New Roman" w:hAnsi="Times New Roman" w:cs="Times New Roman"/>
-          <w:sz w:val="24"/>
-          <w:szCs w:val="24"/>
-        </w:rPr>
-        <w:t xml:space="preserve"> biztosítja, mely</w:t>
-      </w:r>
-      <w:r>
-        <w:rPr>
-          <w:rFonts w:ascii="Times New Roman" w:hAnsi="Times New Roman" w:cs="Times New Roman"/>
-          <w:sz w:val="24"/>
-          <w:szCs w:val="24"/>
-        </w:rPr>
-        <w:t xml:space="preserve"> rendellenesen magas áramfelvétel esetén megszakítja az áramkört, majd a zavarállapot megszűnése után automatikusan visszaáll alapállapotba.</w:t>
-      </w:r>
-      <w:r>
-        <w:rPr>
-          <w:rFonts w:ascii="Times New Roman" w:hAnsi="Times New Roman" w:cs="Times New Roman"/>
-          <w:sz w:val="24"/>
-          <w:szCs w:val="24"/>
-        </w:rPr>
-        <w:t xml:space="preserve"> Az USB adatvonalak </w:t>
-      </w:r>
-      <w:r>
-        <w:rPr>
-          <w:rFonts w:ascii="Times New Roman" w:hAnsi="Times New Roman" w:cs="Times New Roman"/>
-          <w:sz w:val="24"/>
-          <w:szCs w:val="24"/>
-        </w:rPr>
-        <w:t>zavar</w:t>
-      </w:r>
-      <w:r>
-        <w:rPr>
-          <w:rFonts w:ascii="Times New Roman" w:hAnsi="Times New Roman" w:cs="Times New Roman"/>
-          <w:sz w:val="24"/>
-          <w:szCs w:val="24"/>
-        </w:rPr>
-        <w:t>védelmé</w:t>
-      </w:r>
-      <w:r>
-        <w:rPr>
-          <w:rFonts w:ascii="Times New Roman" w:hAnsi="Times New Roman" w:cs="Times New Roman"/>
-          <w:sz w:val="24"/>
-          <w:szCs w:val="24"/>
-        </w:rPr>
-        <w:t xml:space="preserve">t és a tápvonal túlfeszültség-védelemét erre a célra dedikált IC látja el. Választásom az </w:t>
-      </w:r>
-      <w:proofErr w:type="spellStart"/>
-      <w:r>
-        <w:rPr>
-          <w:rFonts w:ascii="Times New Roman" w:hAnsi="Times New Roman" w:cs="Times New Roman"/>
-          <w:sz w:val="24"/>
-          <w:szCs w:val="24"/>
-        </w:rPr>
-        <w:t>STMicroelectronics</w:t>
-      </w:r>
-      <w:proofErr w:type="spellEnd"/>
-      <w:r>
-        <w:rPr>
-          <w:rFonts w:ascii="Times New Roman" w:hAnsi="Times New Roman" w:cs="Times New Roman"/>
-          <w:sz w:val="24"/>
-          <w:szCs w:val="24"/>
-        </w:rPr>
-        <w:t xml:space="preserve"> USB6B1-es </w:t>
-      </w:r>
-      <w:r>
-        <w:rPr>
-          <w:rFonts w:ascii="Times New Roman" w:hAnsi="Times New Roman" w:cs="Times New Roman"/>
-          <w:sz w:val="24"/>
-          <w:szCs w:val="24"/>
-        </w:rPr>
-        <w:t>chipjére esett, mivel az említett feladatokat egyetlen alkatrészben hely- és kö</w:t>
-      </w:r>
-      <w:r>
-        <w:rPr>
-          <w:rFonts w:ascii="Times New Roman" w:hAnsi="Times New Roman" w:cs="Times New Roman"/>
-          <w:sz w:val="24"/>
-          <w:szCs w:val="24"/>
-        </w:rPr>
-        <w:t>ltségtakarékosan valósítja meg, valamint közvetlenül kompatibilis az USB port kialakításával.</w:t>
+        <w:t>-kondenzátorok garantálják a bemenő feszültség stabilitását.</w:t>
       </w:r>
     </w:p>
     <w:p>
@@ -1338,19 +1359,159 @@
         <w:jc w:val="both"/>
         <w:rPr>
           <w:rFonts w:ascii="Times New Roman" w:hAnsi="Times New Roman" w:cs="Times New Roman"/>
-          <w:i/>
-          <w:sz w:val="24"/>
-          <w:szCs w:val="24"/>
-        </w:rPr>
-      </w:pPr>
-      <w:r>
-        <w:rPr>
-          <w:rFonts w:ascii="Times New Roman" w:hAnsi="Times New Roman" w:cs="Times New Roman"/>
-          <w:i/>
-          <w:sz w:val="24"/>
-          <w:szCs w:val="24"/>
-        </w:rPr>
-        <w:t>&lt;Kép az USB csatlakozás kapcsolásáról&gt;</w:t>
+          <w:sz w:val="24"/>
+          <w:szCs w:val="24"/>
+        </w:rPr>
+      </w:pPr>
+      <w:r>
+        <w:rPr>
+          <w:rFonts w:ascii="Times New Roman" w:hAnsi="Times New Roman" w:cs="Times New Roman"/>
+          <w:sz w:val="24"/>
+          <w:szCs w:val="24"/>
+        </w:rPr>
+        <w:t>Az eszköz esetleges me</w:t>
+      </w:r>
+      <w:r>
+        <w:rPr>
+          <w:rFonts w:ascii="Times New Roman" w:hAnsi="Times New Roman" w:cs="Times New Roman"/>
+          <w:sz w:val="24"/>
+          <w:szCs w:val="24"/>
+        </w:rPr>
+        <w:t>ghibásodása esetén a bemenetet</w:t>
+      </w:r>
+      <w:r>
+        <w:rPr>
+          <w:rFonts w:ascii="Times New Roman" w:hAnsi="Times New Roman" w:cs="Times New Roman"/>
+          <w:sz w:val="24"/>
+          <w:szCs w:val="24"/>
+        </w:rPr>
+        <w:t xml:space="preserve"> védeni kell a nemkívánatos elektromos jelensé</w:t>
+      </w:r>
+      <w:r>
+        <w:rPr>
+          <w:rFonts w:ascii="Times New Roman" w:hAnsi="Times New Roman" w:cs="Times New Roman"/>
+          <w:sz w:val="24"/>
+          <w:szCs w:val="24"/>
+        </w:rPr>
+        <w:t>gektől. Az eszközből a bemenet</w:t>
+      </w:r>
+      <w:r>
+        <w:rPr>
+          <w:rFonts w:ascii="Times New Roman" w:hAnsi="Times New Roman" w:cs="Times New Roman"/>
+          <w:sz w:val="24"/>
+          <w:szCs w:val="24"/>
+        </w:rPr>
+        <w:t xml:space="preserve"> felé történő esetleges áram visszahajtást egy </w:t>
+      </w:r>
+      <w:proofErr w:type="spellStart"/>
+      <w:r>
+        <w:rPr>
+          <w:rFonts w:ascii="Times New Roman" w:hAnsi="Times New Roman" w:cs="Times New Roman"/>
+          <w:sz w:val="24"/>
+          <w:szCs w:val="24"/>
+        </w:rPr>
+        <w:t>Schottky</w:t>
+      </w:r>
+      <w:proofErr w:type="spellEnd"/>
+      <w:r>
+        <w:rPr>
+          <w:rFonts w:ascii="Times New Roman" w:hAnsi="Times New Roman" w:cs="Times New Roman"/>
+          <w:sz w:val="24"/>
+          <w:szCs w:val="24"/>
+        </w:rPr>
+        <w:t xml:space="preserve">-dióda akadályozza meg, a dióda alacsony nyitófeszültsége garantálja, hogy normál üzemben nem veszítünk sokat a bemenő feszültségből. A túláram védelmet egy </w:t>
+      </w:r>
+      <w:proofErr w:type="spellStart"/>
+      <w:r>
+        <w:rPr>
+          <w:rFonts w:ascii="Times New Roman" w:hAnsi="Times New Roman" w:cs="Times New Roman"/>
+          <w:sz w:val="24"/>
+          <w:szCs w:val="24"/>
+        </w:rPr>
+        <w:t>Polyfuse</w:t>
+      </w:r>
+      <w:proofErr w:type="spellEnd"/>
+      <w:r>
+        <w:rPr>
+          <w:rFonts w:ascii="Times New Roman" w:hAnsi="Times New Roman" w:cs="Times New Roman"/>
+          <w:sz w:val="24"/>
+          <w:szCs w:val="24"/>
+        </w:rPr>
+        <w:t xml:space="preserve"> biztosítja, mely</w:t>
+      </w:r>
+      <w:r>
+        <w:rPr>
+          <w:rFonts w:ascii="Times New Roman" w:hAnsi="Times New Roman" w:cs="Times New Roman"/>
+          <w:sz w:val="24"/>
+          <w:szCs w:val="24"/>
+        </w:rPr>
+        <w:t xml:space="preserve"> rendellenesen magas áramfelvétel esetén megszakítja az áramkört, majd a zavarállapot megszűnése után automatikusan visszaáll alapállapotba.</w:t>
+      </w:r>
+      <w:r>
+        <w:rPr>
+          <w:rFonts w:ascii="Times New Roman" w:hAnsi="Times New Roman" w:cs="Times New Roman"/>
+          <w:sz w:val="24"/>
+          <w:szCs w:val="24"/>
+        </w:rPr>
+        <w:t xml:space="preserve"> Az USB adatvonalak </w:t>
+      </w:r>
+      <w:r>
+        <w:rPr>
+          <w:rFonts w:ascii="Times New Roman" w:hAnsi="Times New Roman" w:cs="Times New Roman"/>
+          <w:sz w:val="24"/>
+          <w:szCs w:val="24"/>
+        </w:rPr>
+        <w:t>zavar</w:t>
+      </w:r>
+      <w:r>
+        <w:rPr>
+          <w:rFonts w:ascii="Times New Roman" w:hAnsi="Times New Roman" w:cs="Times New Roman"/>
+          <w:sz w:val="24"/>
+          <w:szCs w:val="24"/>
+        </w:rPr>
+        <w:t>védelmé</w:t>
+      </w:r>
+      <w:r>
+        <w:rPr>
+          <w:rFonts w:ascii="Times New Roman" w:hAnsi="Times New Roman" w:cs="Times New Roman"/>
+          <w:sz w:val="24"/>
+          <w:szCs w:val="24"/>
+        </w:rPr>
+        <w:t xml:space="preserve">t és a tápvonal túlfeszültség-védelemét erre a célra dedikált IC látja el. Választásom az </w:t>
+      </w:r>
+      <w:proofErr w:type="spellStart"/>
+      <w:r>
+        <w:rPr>
+          <w:rFonts w:ascii="Times New Roman" w:hAnsi="Times New Roman" w:cs="Times New Roman"/>
+          <w:sz w:val="24"/>
+          <w:szCs w:val="24"/>
+        </w:rPr>
+        <w:t>STMicroelectronics</w:t>
+      </w:r>
+      <w:proofErr w:type="spellEnd"/>
+      <w:r>
+        <w:rPr>
+          <w:rFonts w:ascii="Times New Roman" w:hAnsi="Times New Roman" w:cs="Times New Roman"/>
+          <w:sz w:val="24"/>
+          <w:szCs w:val="24"/>
+        </w:rPr>
+        <w:t xml:space="preserve"> USB6B1-es </w:t>
+      </w:r>
+      <w:r>
+        <w:rPr>
+          <w:rFonts w:ascii="Times New Roman" w:hAnsi="Times New Roman" w:cs="Times New Roman"/>
+          <w:sz w:val="24"/>
+          <w:szCs w:val="24"/>
+        </w:rPr>
+        <w:t>chipjére esett, mivel az említett feladatokat egyetlen alkatrészben hely- és kö</w:t>
+      </w:r>
+      <w:r>
+        <w:rPr>
+          <w:rFonts w:ascii="Times New Roman" w:hAnsi="Times New Roman" w:cs="Times New Roman"/>
+          <w:sz w:val="24"/>
+          <w:szCs w:val="24"/>
+        </w:rPr>
+        <w:t>ltségtakarékosan valósítja meg, valamint közvetlenül kompatibilis az USB port kialakításával.</w:t>
       </w:r>
     </w:p>
     <w:p>
@@ -1366,13 +1527,97 @@
     </w:p>
     <w:p>
       <w:pPr>
+        <w:spacing w:after="0"/>
+        <w:jc w:val="center"/>
+        <w:rPr>
+          <w:rFonts w:ascii="Times New Roman" w:hAnsi="Times New Roman" w:cs="Times New Roman"/>
+          <w:i/>
+          <w:sz w:val="24"/>
+          <w:szCs w:val="24"/>
+        </w:rPr>
+      </w:pPr>
+      <w:r>
+        <w:rPr>
+          <w:rFonts w:ascii="Times New Roman" w:hAnsi="Times New Roman" w:cs="Times New Roman"/>
+          <w:i/>
+          <w:noProof/>
+          <w:sz w:val="24"/>
+          <w:szCs w:val="24"/>
+          <w:lang w:eastAsia="hu-HU"/>
+        </w:rPr>
+        <w:drawing>
+          <wp:inline distT="0" distB="0" distL="0" distR="0" wp14:anchorId="0F09E08F" wp14:editId="08F87417">
+            <wp:extent cx="3840959" cy="3390900"/>
+            <wp:effectExtent l="0" t="0" r="7620" b="0"/>
+            <wp:docPr id="1" name="Kép 1"/>
+            <wp:cNvGraphicFramePr>
+              <a:graphicFrameLocks xmlns:a="http://schemas.openxmlformats.org/drawingml/2006/main" noChangeAspect="1"/>
+            </wp:cNvGraphicFramePr>
+            <a:graphic xmlns:a="http://schemas.openxmlformats.org/drawingml/2006/main">
+              <a:graphicData uri="http://schemas.openxmlformats.org/drawingml/2006/picture">
+                <pic:pic xmlns:pic="http://schemas.openxmlformats.org/drawingml/2006/picture">
+                  <pic:nvPicPr>
+                    <pic:cNvPr id="1" name="figure_1_2.jpg"/>
+                    <pic:cNvPicPr/>
+                  </pic:nvPicPr>
+                  <pic:blipFill>
+                    <a:blip r:embed="rId8">
+                      <a:extLst>
+                        <a:ext uri="{28A0092B-C50C-407E-A947-70E740481C1C}">
+                          <a14:useLocalDpi xmlns:a14="http://schemas.microsoft.com/office/drawing/2010/main" val="0"/>
+                        </a:ext>
+                      </a:extLst>
+                    </a:blip>
+                    <a:stretch>
+                      <a:fillRect/>
+                    </a:stretch>
+                  </pic:blipFill>
+                  <pic:spPr>
+                    <a:xfrm>
+                      <a:off x="0" y="0"/>
+                      <a:ext cx="3859254" cy="3407052"/>
+                    </a:xfrm>
+                    <a:prstGeom prst="rect">
+                      <a:avLst/>
+                    </a:prstGeom>
+                  </pic:spPr>
+                </pic:pic>
+              </a:graphicData>
+            </a:graphic>
+          </wp:inline>
+        </w:drawing>
+      </w:r>
+    </w:p>
+    <w:p>
+      <w:pPr>
+        <w:spacing w:after="0"/>
+        <w:jc w:val="center"/>
+        <w:rPr>
+          <w:rFonts w:ascii="Times New Roman" w:hAnsi="Times New Roman" w:cs="Times New Roman"/>
+          <w:i/>
+          <w:sz w:val="24"/>
+          <w:szCs w:val="24"/>
+        </w:rPr>
+      </w:pPr>
+      <w:r>
+        <w:rPr>
+          <w:rFonts w:ascii="Times New Roman" w:hAnsi="Times New Roman" w:cs="Times New Roman"/>
+          <w:i/>
+          <w:sz w:val="24"/>
+          <w:szCs w:val="24"/>
+        </w:rPr>
+        <w:t>1.2 ábra – A tápcsatlakozás kapcsolása</w:t>
+      </w:r>
+    </w:p>
+    <w:p>
+      <w:pPr>
         <w:pStyle w:val="Cmsor2"/>
       </w:pPr>
-      <w:bookmarkStart w:id="3" w:name="_Toc31139614"/>
+      <w:bookmarkStart w:id="4" w:name="_Toc31206511"/>
       <w:r>
         <w:t>Az akkumulátor</w:t>
       </w:r>
-      <w:bookmarkEnd w:id="3"/>
+      <w:bookmarkEnd w:id="4"/>
     </w:p>
     <w:p>
       <w:pPr>
@@ -1463,6 +1708,7 @@
           <w:sz w:val="24"/>
           <w:szCs w:val="24"/>
         </w:rPr>
+        <w:lastRenderedPageBreak/>
         <w:t xml:space="preserve">TS bemenetén képes egy az akkumulátor mellé telepített 10 </w:t>
       </w:r>
       <w:proofErr w:type="spellStart"/>
@@ -1673,6 +1919,98 @@
           <w:szCs w:val="24"/>
         </w:rPr>
         <w:t xml:space="preserve"> módba vált és az akkumulátor megtámogatja a kimenetet (a bemeneti áram maximális). Ha csak az akkumulátor van jelen, a kimeneti feszültség körülbelül az akkumulátor feszültsége, annál minimálisan alacsonyabb.</w:t>
+      </w:r>
+    </w:p>
+    <w:p>
+      <w:pPr>
+        <w:spacing w:after="0"/>
+        <w:jc w:val="both"/>
+        <w:rPr>
+          <w:rFonts w:ascii="Times New Roman" w:hAnsi="Times New Roman" w:cs="Times New Roman"/>
+          <w:sz w:val="24"/>
+          <w:szCs w:val="24"/>
+        </w:rPr>
+      </w:pPr>
+    </w:p>
+    <w:p>
+      <w:pPr>
+        <w:spacing w:after="0"/>
+        <w:jc w:val="both"/>
+        <w:rPr>
+          <w:rFonts w:ascii="Times New Roman" w:hAnsi="Times New Roman" w:cs="Times New Roman"/>
+          <w:sz w:val="24"/>
+          <w:szCs w:val="24"/>
+        </w:rPr>
+      </w:pPr>
+      <w:r>
+        <w:rPr>
+          <w:rFonts w:ascii="Times New Roman" w:hAnsi="Times New Roman" w:cs="Times New Roman"/>
+          <w:noProof/>
+          <w:sz w:val="24"/>
+          <w:szCs w:val="24"/>
+          <w:lang w:eastAsia="hu-HU"/>
+        </w:rPr>
+        <w:drawing>
+          <wp:inline distT="0" distB="0" distL="0" distR="0" wp14:anchorId="0E024838" wp14:editId="08994B23">
+            <wp:extent cx="5760273" cy="3277870"/>
+            <wp:effectExtent l="0" t="0" r="0" b="0"/>
+            <wp:docPr id="2" name="Kép 2"/>
+            <wp:cNvGraphicFramePr>
+              <a:graphicFrameLocks xmlns:a="http://schemas.openxmlformats.org/drawingml/2006/main" noChangeAspect="1"/>
+            </wp:cNvGraphicFramePr>
+            <a:graphic xmlns:a="http://schemas.openxmlformats.org/drawingml/2006/main">
+              <a:graphicData uri="http://schemas.openxmlformats.org/drawingml/2006/picture">
+                <pic:pic xmlns:pic="http://schemas.openxmlformats.org/drawingml/2006/picture">
+                  <pic:nvPicPr>
+                    <pic:cNvPr id="2" name="figure_1_3_1.jpg"/>
+                    <pic:cNvPicPr/>
+                  </pic:nvPicPr>
+                  <pic:blipFill>
+                    <a:blip r:embed="rId9">
+                      <a:extLst>
+                        <a:ext uri="{28A0092B-C50C-407E-A947-70E740481C1C}">
+                          <a14:useLocalDpi xmlns:a14="http://schemas.microsoft.com/office/drawing/2010/main" val="0"/>
+                        </a:ext>
+                      </a:extLst>
+                    </a:blip>
+                    <a:stretch>
+                      <a:fillRect/>
+                    </a:stretch>
+                  </pic:blipFill>
+                  <pic:spPr>
+                    <a:xfrm>
+                      <a:off x="0" y="0"/>
+                      <a:ext cx="5760273" cy="3277870"/>
+                    </a:xfrm>
+                    <a:prstGeom prst="rect">
+                      <a:avLst/>
+                    </a:prstGeom>
+                  </pic:spPr>
+                </pic:pic>
+              </a:graphicData>
+            </a:graphic>
+          </wp:inline>
+        </w:drawing>
+      </w:r>
+    </w:p>
+    <w:p>
+      <w:pPr>
+        <w:spacing w:after="0"/>
+        <w:jc w:val="center"/>
+        <w:rPr>
+          <w:rFonts w:ascii="Times New Roman" w:hAnsi="Times New Roman" w:cs="Times New Roman"/>
+          <w:sz w:val="24"/>
+          <w:szCs w:val="24"/>
+        </w:rPr>
+      </w:pPr>
+      <w:r>
+        <w:rPr>
+          <w:rFonts w:ascii="Times New Roman" w:hAnsi="Times New Roman" w:cs="Times New Roman"/>
+          <w:i/>
+          <w:sz w:val="24"/>
+          <w:szCs w:val="24"/>
+        </w:rPr>
+        <w:t>1.3.1 ábra – Az akkumulátortöltő kapcsolás</w:t>
       </w:r>
     </w:p>
     <w:p>
@@ -2047,7 +2385,6 @@
           <w:sz w:val="24"/>
           <w:szCs w:val="24"/>
         </w:rPr>
-        <w:lastRenderedPageBreak/>
         <w:t xml:space="preserve">A számított termikus veszteség nem igényli hűtőborda alkalmazását, mivel a legmagasabb </w:t>
       </w:r>
       <m:oMath>
@@ -2099,6 +2436,7 @@
         <w:jc w:val="both"/>
         <w:rPr>
           <w:rFonts w:ascii="Times New Roman" w:hAnsi="Times New Roman" w:cs="Times New Roman"/>
+          <w:i/>
           <w:sz w:val="24"/>
           <w:szCs w:val="24"/>
         </w:rPr>
@@ -2110,19 +2448,100 @@
         <w:jc w:val="both"/>
         <w:rPr>
           <w:rFonts w:ascii="Times New Roman" w:hAnsi="Times New Roman" w:cs="Times New Roman"/>
-          <w:i/>
-          <w:sz w:val="24"/>
-          <w:szCs w:val="24"/>
-        </w:rPr>
-      </w:pPr>
-      <w:r>
-        <w:rPr>
-          <w:rFonts w:ascii="Times New Roman" w:hAnsi="Times New Roman" w:cs="Times New Roman"/>
-          <w:i/>
-          <w:sz w:val="24"/>
-          <w:szCs w:val="24"/>
-        </w:rPr>
-        <w:t>&lt;Kép az akkumulátortöltő kapcsolásról&gt;</w:t>
+          <w:sz w:val="24"/>
+          <w:szCs w:val="24"/>
+        </w:rPr>
+      </w:pPr>
+      <w:r>
+        <w:rPr>
+          <w:rFonts w:ascii="Times New Roman" w:hAnsi="Times New Roman" w:cs="Times New Roman"/>
+          <w:sz w:val="24"/>
+          <w:szCs w:val="24"/>
+        </w:rPr>
+        <w:lastRenderedPageBreak/>
+        <w:t xml:space="preserve">Az akkumulátor védelmét a Texas Instruments BQ29700-as IC-je biztosítja. Azért ezt a chip-et választottam, mert a megfelelő </w:t>
+      </w:r>
+      <w:proofErr w:type="spellStart"/>
+      <w:r>
+        <w:rPr>
+          <w:rFonts w:ascii="Times New Roman" w:hAnsi="Times New Roman" w:cs="Times New Roman"/>
+          <w:sz w:val="24"/>
+          <w:szCs w:val="24"/>
+        </w:rPr>
+        <w:t>árkategóriában</w:t>
+      </w:r>
+      <w:proofErr w:type="spellEnd"/>
+      <w:r>
+        <w:rPr>
+          <w:rFonts w:ascii="Times New Roman" w:hAnsi="Times New Roman" w:cs="Times New Roman"/>
+          <w:sz w:val="24"/>
+          <w:szCs w:val="24"/>
+        </w:rPr>
+        <w:t xml:space="preserve"> ez rendelkezik a legtöbb védelmi funkcióval, valamint jól illeszkedik az akkumulátortöltő IC-hez, ami szintén a Texas Instruments gyártmánya. Védi az akkumulátort a túltöltés (4.275V), a túlzott kimerítés (2.8V) és terhelési rövidzár esetén. Töltés és normál használat alatt megakadá</w:t>
+      </w:r>
+      <w:r>
+        <w:rPr>
+          <w:rFonts w:ascii="Times New Roman" w:hAnsi="Times New Roman" w:cs="Times New Roman"/>
+          <w:sz w:val="24"/>
+          <w:szCs w:val="24"/>
+        </w:rPr>
+        <w:t>lyozza a túlzott áramerősségek fellépését</w:t>
+      </w:r>
+      <w:r>
+        <w:rPr>
+          <w:rFonts w:ascii="Times New Roman" w:hAnsi="Times New Roman" w:cs="Times New Roman"/>
+          <w:sz w:val="24"/>
+          <w:szCs w:val="24"/>
+        </w:rPr>
+        <w:t xml:space="preserve"> i</w:t>
+      </w:r>
+      <w:r>
+        <w:rPr>
+          <w:rFonts w:ascii="Times New Roman" w:hAnsi="Times New Roman" w:cs="Times New Roman"/>
+          <w:sz w:val="24"/>
+          <w:szCs w:val="24"/>
+        </w:rPr>
+        <w:t>s, valamint nyugalmi állapotban</w:t>
+      </w:r>
+      <w:r>
+        <w:rPr>
+          <w:rFonts w:ascii="Times New Roman" w:hAnsi="Times New Roman" w:cs="Times New Roman"/>
+          <w:sz w:val="24"/>
+          <w:szCs w:val="24"/>
+        </w:rPr>
+        <w:t xml:space="preserve"> szivárgó árama</w:t>
+      </w:r>
+      <w:r>
+        <w:rPr>
+          <w:rFonts w:ascii="Times New Roman" w:hAnsi="Times New Roman" w:cs="Times New Roman"/>
+          <w:sz w:val="24"/>
+          <w:szCs w:val="24"/>
+        </w:rPr>
+        <w:t xml:space="preserve"> mindössze 4</w:t>
+      </w:r>
+      <w:r>
+        <w:rPr>
+          <w:rFonts w:ascii="Times New Roman" w:hAnsi="Times New Roman" w:cs="Times New Roman"/>
+          <w:sz w:val="24"/>
+          <w:szCs w:val="24"/>
+        </w:rPr>
+        <w:t>u</w:t>
+      </w:r>
+      <w:r>
+        <w:rPr>
+          <w:rFonts w:ascii="Times New Roman" w:hAnsi="Times New Roman" w:cs="Times New Roman"/>
+          <w:sz w:val="24"/>
+          <w:szCs w:val="24"/>
+        </w:rPr>
+        <w:t>A.</w:t>
+      </w:r>
+      <w:r>
+        <w:rPr>
+          <w:rFonts w:ascii="Times New Roman" w:hAnsi="Times New Roman" w:cs="Times New Roman"/>
+          <w:sz w:val="24"/>
+          <w:szCs w:val="24"/>
+        </w:rPr>
+        <w:t xml:space="preserve"> Az IC működése során a külső MOSFET tranzisztorok vezérlésével biztosítja az akkumulátor védelmét.</w:t>
       </w:r>
     </w:p>
     <w:p>
@@ -2131,11 +2550,104 @@
         <w:jc w:val="both"/>
         <w:rPr>
           <w:rFonts w:ascii="Times New Roman" w:hAnsi="Times New Roman" w:cs="Times New Roman"/>
+          <w:sz w:val="24"/>
+          <w:szCs w:val="24"/>
+        </w:rPr>
+      </w:pPr>
+    </w:p>
+    <w:p>
+      <w:pPr>
+        <w:spacing w:after="0"/>
+        <w:jc w:val="center"/>
+        <w:rPr>
+          <w:rFonts w:ascii="Times New Roman" w:hAnsi="Times New Roman" w:cs="Times New Roman"/>
           <w:i/>
           <w:sz w:val="24"/>
           <w:szCs w:val="24"/>
         </w:rPr>
       </w:pPr>
+      <w:r>
+        <w:rPr>
+          <w:rFonts w:ascii="Times New Roman" w:hAnsi="Times New Roman" w:cs="Times New Roman"/>
+          <w:i/>
+          <w:noProof/>
+          <w:sz w:val="24"/>
+          <w:szCs w:val="24"/>
+          <w:lang w:eastAsia="hu-HU"/>
+        </w:rPr>
+        <w:drawing>
+          <wp:inline distT="0" distB="0" distL="0" distR="0">
+            <wp:extent cx="3666653" cy="3489626"/>
+            <wp:effectExtent l="0" t="0" r="0" b="0"/>
+            <wp:docPr id="3" name="Kép 3"/>
+            <wp:cNvGraphicFramePr>
+              <a:graphicFrameLocks xmlns:a="http://schemas.openxmlformats.org/drawingml/2006/main" noChangeAspect="1"/>
+            </wp:cNvGraphicFramePr>
+            <a:graphic xmlns:a="http://schemas.openxmlformats.org/drawingml/2006/main">
+              <a:graphicData uri="http://schemas.openxmlformats.org/drawingml/2006/picture">
+                <pic:pic xmlns:pic="http://schemas.openxmlformats.org/drawingml/2006/picture">
+                  <pic:nvPicPr>
+                    <pic:cNvPr id="3" name="figure_1_3_2.jpg"/>
+                    <pic:cNvPicPr/>
+                  </pic:nvPicPr>
+                  <pic:blipFill>
+                    <a:blip r:embed="rId10">
+                      <a:extLst>
+                        <a:ext uri="{28A0092B-C50C-407E-A947-70E740481C1C}">
+                          <a14:useLocalDpi xmlns:a14="http://schemas.microsoft.com/office/drawing/2010/main" val="0"/>
+                        </a:ext>
+                      </a:extLst>
+                    </a:blip>
+                    <a:stretch>
+                      <a:fillRect/>
+                    </a:stretch>
+                  </pic:blipFill>
+                  <pic:spPr>
+                    <a:xfrm>
+                      <a:off x="0" y="0"/>
+                      <a:ext cx="3676504" cy="3499002"/>
+                    </a:xfrm>
+                    <a:prstGeom prst="rect">
+                      <a:avLst/>
+                    </a:prstGeom>
+                  </pic:spPr>
+                </pic:pic>
+              </a:graphicData>
+            </a:graphic>
+          </wp:inline>
+        </w:drawing>
+      </w:r>
+    </w:p>
+    <w:p>
+      <w:pPr>
+        <w:spacing w:after="0"/>
+        <w:jc w:val="center"/>
+        <w:rPr>
+          <w:rFonts w:ascii="Times New Roman" w:hAnsi="Times New Roman" w:cs="Times New Roman"/>
+          <w:i/>
+          <w:sz w:val="24"/>
+          <w:szCs w:val="24"/>
+        </w:rPr>
+      </w:pPr>
+      <w:r>
+        <w:rPr>
+          <w:rFonts w:ascii="Times New Roman" w:hAnsi="Times New Roman" w:cs="Times New Roman"/>
+          <w:i/>
+          <w:sz w:val="24"/>
+          <w:szCs w:val="24"/>
+        </w:rPr>
+        <w:t>1.3.2 ábra – Az akkumulátorvédő kapcsolás</w:t>
+      </w:r>
+    </w:p>
+    <w:p>
+      <w:pPr>
+        <w:pStyle w:val="Cmsor2"/>
+      </w:pPr>
+      <w:bookmarkStart w:id="5" w:name="_Toc31206512"/>
+      <w:r>
+        <w:t>Az feszültség szabályozása</w:t>
+      </w:r>
+      <w:bookmarkEnd w:id="5"/>
     </w:p>
     <w:p>
       <w:pPr>
@@ -2153,7 +2665,47 @@
           <w:sz w:val="24"/>
           <w:szCs w:val="24"/>
         </w:rPr>
-        <w:t xml:space="preserve">Az akkumulátor védelmét a Texas Instruments BQ29700-as IC-je biztosítja. Azért ezt a chip-et választottam, mert a megfelelő </w:t>
+        <w:t>A</w:t>
+      </w:r>
+      <w:r>
+        <w:rPr>
+          <w:rFonts w:ascii="Times New Roman" w:hAnsi="Times New Roman" w:cs="Times New Roman"/>
+          <w:sz w:val="24"/>
+          <w:szCs w:val="24"/>
+        </w:rPr>
+        <w:t xml:space="preserve"> külső tápcsatlakozás (5V) és az akkumulátor (4.2 – 3V)</w:t>
+      </w:r>
+      <w:r>
+        <w:rPr>
+          <w:rFonts w:ascii="Times New Roman" w:hAnsi="Times New Roman" w:cs="Times New Roman"/>
+          <w:sz w:val="24"/>
+          <w:szCs w:val="24"/>
+        </w:rPr>
+        <w:t xml:space="preserve"> feszültsége</w:t>
+      </w:r>
+      <w:r>
+        <w:rPr>
+          <w:rFonts w:ascii="Times New Roman" w:hAnsi="Times New Roman" w:cs="Times New Roman"/>
+          <w:sz w:val="24"/>
+          <w:szCs w:val="24"/>
+        </w:rPr>
+        <w:t xml:space="preserve"> nem kapcsolhatók közvetlenül a rendszerbuszra, ezeket szabályozni kell. A követelmények szerint a rendszerfeszültséggel kapcsolatos elvárások a magas hatékonyság és az alacsony zajszint. Ahhoz, hogy mindkét követelményt teljesíteni </w:t>
+      </w:r>
+      <w:r>
+        <w:rPr>
+          <w:rFonts w:ascii="Times New Roman" w:hAnsi="Times New Roman" w:cs="Times New Roman"/>
+          <w:sz w:val="24"/>
+          <w:szCs w:val="24"/>
+        </w:rPr>
+        <w:t>tudjuk</w:t>
+      </w:r>
+      <w:r>
+        <w:rPr>
+          <w:rFonts w:ascii="Times New Roman" w:hAnsi="Times New Roman" w:cs="Times New Roman"/>
+          <w:sz w:val="24"/>
+          <w:szCs w:val="24"/>
+        </w:rPr>
+        <w:t xml:space="preserve">, a bemenő feszültség szabályozása két lépcsőben történik. Először a bemenő feszültséget egy kapcsolóüzemű DC/DC </w:t>
       </w:r>
       <w:proofErr w:type="spellStart"/>
       <w:r>
@@ -2162,7 +2714,7 @@
           <w:sz w:val="24"/>
           <w:szCs w:val="24"/>
         </w:rPr>
-        <w:t>árkategóriában</w:t>
+        <w:t>Buck</w:t>
       </w:r>
       <w:proofErr w:type="spellEnd"/>
       <w:r>
@@ -2171,55 +2723,75 @@
           <w:sz w:val="24"/>
           <w:szCs w:val="24"/>
         </w:rPr>
-        <w:t xml:space="preserve"> ez rendelkezik a legtöbb védelmi funkcióval, valamint jól illeszkedik az akkumulátortöltő IC-hez, ami szintén a Texas Instruments gyártmánya. Védi az akkumulátort a túltöltés (4.275V), a túlzott kimerítés (2.8V) és terhelési rövidzár esetén. Töltés és normál használat alatt megakadályozza a túlzott áramerősségeket i</w:t>
-      </w:r>
-      <w:r>
-        <w:rPr>
-          <w:rFonts w:ascii="Times New Roman" w:hAnsi="Times New Roman" w:cs="Times New Roman"/>
-          <w:sz w:val="24"/>
-          <w:szCs w:val="24"/>
-        </w:rPr>
-        <w:t>s, valamint nyugalmi állapotban</w:t>
-      </w:r>
-      <w:r>
-        <w:rPr>
-          <w:rFonts w:ascii="Times New Roman" w:hAnsi="Times New Roman" w:cs="Times New Roman"/>
-          <w:sz w:val="24"/>
-          <w:szCs w:val="24"/>
-        </w:rPr>
-        <w:t xml:space="preserve"> szivárgó árama</w:t>
-      </w:r>
-      <w:r>
-        <w:rPr>
-          <w:rFonts w:ascii="Times New Roman" w:hAnsi="Times New Roman" w:cs="Times New Roman"/>
-          <w:sz w:val="24"/>
-          <w:szCs w:val="24"/>
-        </w:rPr>
-        <w:t xml:space="preserve"> mindössze 4</w:t>
-      </w:r>
-      <w:r>
-        <w:rPr>
-          <w:rFonts w:ascii="Times New Roman" w:hAnsi="Times New Roman" w:cs="Times New Roman"/>
-          <w:sz w:val="24"/>
-          <w:szCs w:val="24"/>
-        </w:rPr>
-        <w:t>u</w:t>
-      </w:r>
-      <w:r>
-        <w:rPr>
-          <w:rFonts w:ascii="Times New Roman" w:hAnsi="Times New Roman" w:cs="Times New Roman"/>
-          <w:sz w:val="24"/>
-          <w:szCs w:val="24"/>
-        </w:rPr>
-        <w:t>A.</w:t>
-      </w:r>
-      <w:r>
-        <w:rPr>
-          <w:rFonts w:ascii="Times New Roman" w:hAnsi="Times New Roman" w:cs="Times New Roman"/>
-          <w:sz w:val="24"/>
-          <w:szCs w:val="24"/>
-        </w:rPr>
-        <w:t xml:space="preserve"> Az IC működése során a külső MOSFET tranzisztorok vezérlésével biztosítja az akkumulátor védelmét.</w:t>
+        <w:t xml:space="preserve"> átalakítóval az elvárt 3.3V közelébe transzformáljuk. A felhasznált átalakító az ON </w:t>
+      </w:r>
+      <w:proofErr w:type="spellStart"/>
+      <w:r>
+        <w:rPr>
+          <w:rFonts w:ascii="Times New Roman" w:hAnsi="Times New Roman" w:cs="Times New Roman"/>
+          <w:sz w:val="24"/>
+          <w:szCs w:val="24"/>
+        </w:rPr>
+        <w:t>Semiconductor</w:t>
+      </w:r>
+      <w:proofErr w:type="spellEnd"/>
+      <w:r>
+        <w:rPr>
+          <w:rFonts w:ascii="Times New Roman" w:hAnsi="Times New Roman" w:cs="Times New Roman"/>
+          <w:sz w:val="24"/>
+          <w:szCs w:val="24"/>
+        </w:rPr>
+        <w:t xml:space="preserve"> NCP1529-es IC-je, melynek legfőbb tulajdonságai a különösen alacsony zajszint, és a magas hatékonyság, amely </w:t>
+      </w:r>
+      <w:r>
+        <w:rPr>
+          <w:rFonts w:ascii="Times New Roman" w:hAnsi="Times New Roman" w:cs="Times New Roman"/>
+          <w:sz w:val="24"/>
+          <w:szCs w:val="24"/>
+        </w:rPr>
+        <w:t xml:space="preserve">az adatlap alapján </w:t>
+      </w:r>
+      <w:r>
+        <w:rPr>
+          <w:rFonts w:ascii="Times New Roman" w:hAnsi="Times New Roman" w:cs="Times New Roman"/>
+          <w:sz w:val="24"/>
+          <w:szCs w:val="24"/>
+        </w:rPr>
+        <w:t>maximális terhelés esetén is meghaladja a 85%-</w:t>
+      </w:r>
+      <w:proofErr w:type="spellStart"/>
+      <w:r>
+        <w:rPr>
+          <w:rFonts w:ascii="Times New Roman" w:hAnsi="Times New Roman" w:cs="Times New Roman"/>
+          <w:sz w:val="24"/>
+          <w:szCs w:val="24"/>
+        </w:rPr>
+        <w:t>ot</w:t>
+      </w:r>
+      <w:proofErr w:type="spellEnd"/>
+      <w:r>
+        <w:rPr>
+          <w:rFonts w:ascii="Times New Roman" w:hAnsi="Times New Roman" w:cs="Times New Roman"/>
+          <w:sz w:val="24"/>
+          <w:szCs w:val="24"/>
+        </w:rPr>
+        <w:t xml:space="preserve">. A DC/DC átalakító </w:t>
+      </w:r>
+      <w:r>
+        <w:rPr>
+          <w:rFonts w:ascii="Times New Roman" w:hAnsi="Times New Roman" w:cs="Times New Roman"/>
+          <w:sz w:val="24"/>
+          <w:szCs w:val="24"/>
+        </w:rPr>
+        <w:t>kimeneti feszültsége 3.4V-ra kalibrált</w:t>
+      </w:r>
+      <w:r>
+        <w:rPr>
+          <w:rFonts w:ascii="Times New Roman" w:hAnsi="Times New Roman" w:cs="Times New Roman"/>
+          <w:sz w:val="24"/>
+          <w:szCs w:val="24"/>
+        </w:rPr>
+        <w:t xml:space="preserve">, hogy megfelelő bemenetként szolgálhasson a következő fázisnak. </w:t>
       </w:r>
     </w:p>
     <w:p>
@@ -2239,127 +2811,25 @@
         <w:jc w:val="both"/>
         <w:rPr>
           <w:rFonts w:ascii="Times New Roman" w:hAnsi="Times New Roman" w:cs="Times New Roman"/>
-          <w:i/>
-          <w:sz w:val="24"/>
-          <w:szCs w:val="24"/>
-        </w:rPr>
-      </w:pPr>
-      <w:r>
-        <w:rPr>
-          <w:rFonts w:ascii="Times New Roman" w:hAnsi="Times New Roman" w:cs="Times New Roman"/>
-          <w:i/>
-          <w:sz w:val="24"/>
-          <w:szCs w:val="24"/>
-        </w:rPr>
-        <w:t>&lt;Kép az akkumulátorvédő</w:t>
-      </w:r>
-      <w:r>
-        <w:rPr>
-          <w:rFonts w:ascii="Times New Roman" w:hAnsi="Times New Roman" w:cs="Times New Roman"/>
-          <w:i/>
-          <w:sz w:val="24"/>
-          <w:szCs w:val="24"/>
-        </w:rPr>
-        <w:t xml:space="preserve"> kapcsolásról&gt;</w:t>
-      </w:r>
-    </w:p>
-    <w:p>
-      <w:pPr>
-        <w:pStyle w:val="Cmsor2"/>
-      </w:pPr>
-      <w:bookmarkStart w:id="4" w:name="_Toc31139615"/>
-      <w:r>
-        <w:t>Az feszültség szabályozása</w:t>
-      </w:r>
-      <w:bookmarkEnd w:id="4"/>
-    </w:p>
-    <w:p>
-      <w:pPr>
-        <w:spacing w:after="0"/>
-        <w:jc w:val="both"/>
-        <w:rPr>
-          <w:rFonts w:ascii="Times New Roman" w:hAnsi="Times New Roman" w:cs="Times New Roman"/>
-          <w:sz w:val="24"/>
-          <w:szCs w:val="24"/>
-        </w:rPr>
-      </w:pPr>
-      <w:r>
-        <w:rPr>
-          <w:rFonts w:ascii="Times New Roman" w:hAnsi="Times New Roman" w:cs="Times New Roman"/>
-          <w:sz w:val="24"/>
-          <w:szCs w:val="24"/>
-        </w:rPr>
-        <w:t>A</w:t>
-      </w:r>
-      <w:r>
-        <w:rPr>
-          <w:rFonts w:ascii="Times New Roman" w:hAnsi="Times New Roman" w:cs="Times New Roman"/>
-          <w:sz w:val="24"/>
-          <w:szCs w:val="24"/>
-        </w:rPr>
-        <w:t xml:space="preserve"> külső tápcsatlakozás (5V) és az akkumulátor (4.2 – 3V)</w:t>
-      </w:r>
-      <w:r>
-        <w:rPr>
-          <w:rFonts w:ascii="Times New Roman" w:hAnsi="Times New Roman" w:cs="Times New Roman"/>
-          <w:sz w:val="24"/>
-          <w:szCs w:val="24"/>
-        </w:rPr>
-        <w:t xml:space="preserve"> feszültsége</w:t>
-      </w:r>
-      <w:r>
-        <w:rPr>
-          <w:rFonts w:ascii="Times New Roman" w:hAnsi="Times New Roman" w:cs="Times New Roman"/>
-          <w:sz w:val="24"/>
-          <w:szCs w:val="24"/>
-        </w:rPr>
-        <w:t xml:space="preserve"> nem kapcsolhatók közvetlenül a rendszerbuszra, ezeket szabályozni kell. A követelmények szerint a rendszerfeszültséggel kapcsolatos elvárások a magas hatékonyság és az alacsony zajszint. Ahhoz, hogy mindkét követelményt teljesíteni </w:t>
-      </w:r>
-      <w:r>
-        <w:rPr>
-          <w:rFonts w:ascii="Times New Roman" w:hAnsi="Times New Roman" w:cs="Times New Roman"/>
-          <w:sz w:val="24"/>
-          <w:szCs w:val="24"/>
-        </w:rPr>
-        <w:t>tudjuk</w:t>
-      </w:r>
-      <w:r>
-        <w:rPr>
-          <w:rFonts w:ascii="Times New Roman" w:hAnsi="Times New Roman" w:cs="Times New Roman"/>
-          <w:sz w:val="24"/>
-          <w:szCs w:val="24"/>
-        </w:rPr>
-        <w:t xml:space="preserve">, a bemenő feszültség szabályozása két lépcsőben történik. </w:t>
-      </w:r>
-    </w:p>
-    <w:p>
-      <w:pPr>
-        <w:spacing w:after="0"/>
-        <w:jc w:val="both"/>
-        <w:rPr>
-          <w:rFonts w:ascii="Times New Roman" w:hAnsi="Times New Roman" w:cs="Times New Roman"/>
-          <w:sz w:val="24"/>
-          <w:szCs w:val="24"/>
-        </w:rPr>
-      </w:pPr>
-    </w:p>
-    <w:p>
-      <w:pPr>
-        <w:spacing w:after="0"/>
-        <w:jc w:val="both"/>
-        <w:rPr>
-          <w:rFonts w:ascii="Times New Roman" w:hAnsi="Times New Roman" w:cs="Times New Roman"/>
-          <w:sz w:val="24"/>
-          <w:szCs w:val="24"/>
-        </w:rPr>
-      </w:pPr>
-      <w:r>
-        <w:rPr>
-          <w:rFonts w:ascii="Times New Roman" w:hAnsi="Times New Roman" w:cs="Times New Roman"/>
-          <w:sz w:val="24"/>
-          <w:szCs w:val="24"/>
-        </w:rPr>
-        <w:t xml:space="preserve">Először a bemenő feszültséget egy kapcsolóüzemű DC/DC </w:t>
+          <w:sz w:val="24"/>
+          <w:szCs w:val="24"/>
+        </w:rPr>
+      </w:pPr>
+      <w:r>
+        <w:rPr>
+          <w:rFonts w:ascii="Times New Roman" w:hAnsi="Times New Roman" w:cs="Times New Roman"/>
+          <w:sz w:val="24"/>
+          <w:szCs w:val="24"/>
+        </w:rPr>
+        <w:t>A leszabályozott feszültséget ezután további zajcsökkentés céljából egy LDO regulátorra kapcsoljuk</w:t>
+      </w:r>
+      <w:r>
+        <w:rPr>
+          <w:rFonts w:ascii="Times New Roman" w:hAnsi="Times New Roman" w:cs="Times New Roman"/>
+          <w:sz w:val="24"/>
+          <w:szCs w:val="24"/>
+        </w:rPr>
+        <w:t xml:space="preserve">. Az LDO kiválasztása során fontos szempont volt a veszteség minimalizálása, ezért azt a </w:t>
       </w:r>
       <w:proofErr w:type="spellStart"/>
       <w:r>
@@ -2368,7 +2838,7 @@
           <w:sz w:val="24"/>
           <w:szCs w:val="24"/>
         </w:rPr>
-        <w:t>Buck</w:t>
+        <w:t>dropout</w:t>
       </w:r>
       <w:proofErr w:type="spellEnd"/>
       <w:r>
@@ -2377,7 +2847,7 @@
           <w:sz w:val="24"/>
           <w:szCs w:val="24"/>
         </w:rPr>
-        <w:t xml:space="preserve"> átalakítóval az elvárt 3.3V közelébe transzformáljuk. A felhasznált átalakító az ON </w:t>
+        <w:t xml:space="preserve"> feszültségének közelében működtetjük, így lehetőleg alacsony </w:t>
       </w:r>
       <w:proofErr w:type="spellStart"/>
       <w:r>
@@ -2386,6 +2856,24 @@
           <w:sz w:val="24"/>
           <w:szCs w:val="24"/>
         </w:rPr>
+        <w:t>dropout</w:t>
+      </w:r>
+      <w:proofErr w:type="spellEnd"/>
+      <w:r>
+        <w:rPr>
+          <w:rFonts w:ascii="Times New Roman" w:hAnsi="Times New Roman" w:cs="Times New Roman"/>
+          <w:sz w:val="24"/>
+          <w:szCs w:val="24"/>
+        </w:rPr>
+        <w:t xml:space="preserve"> feszültségű átalakítót kell alkalmazni. Választásom az ON </w:t>
+      </w:r>
+      <w:proofErr w:type="spellStart"/>
+      <w:r>
+        <w:rPr>
+          <w:rFonts w:ascii="Times New Roman" w:hAnsi="Times New Roman" w:cs="Times New Roman"/>
+          <w:sz w:val="24"/>
+          <w:szCs w:val="24"/>
+        </w:rPr>
         <w:t>Semiconductor</w:t>
       </w:r>
       <w:proofErr w:type="spellEnd"/>
@@ -2395,23 +2883,7 @@
           <w:sz w:val="24"/>
           <w:szCs w:val="24"/>
         </w:rPr>
-        <w:t xml:space="preserve"> NCP1529-es IC-je, melynek legfőbb tulajdonságai a különösen alacsony zajszint, és a magas hatékonyság, amely </w:t>
-      </w:r>
-      <w:r>
-        <w:rPr>
-          <w:rFonts w:ascii="Times New Roman" w:hAnsi="Times New Roman" w:cs="Times New Roman"/>
-          <w:sz w:val="24"/>
-          <w:szCs w:val="24"/>
-        </w:rPr>
-        <w:t xml:space="preserve">az adatlap alapján </w:t>
-      </w:r>
-      <w:r>
-        <w:rPr>
-          <w:rFonts w:ascii="Times New Roman" w:hAnsi="Times New Roman" w:cs="Times New Roman"/>
-          <w:sz w:val="24"/>
-          <w:szCs w:val="24"/>
-        </w:rPr>
-        <w:t>maximális terhelés esetén is meghaladja a 85%-</w:t>
+        <w:t xml:space="preserve"> NCP186-os chip-jére esett, melynek legfőbb előnye a maximális terhelés mellett is biztosított 100mV-os </w:t>
       </w:r>
       <w:proofErr w:type="spellStart"/>
       <w:r>
@@ -2420,7 +2892,7 @@
           <w:sz w:val="24"/>
           <w:szCs w:val="24"/>
         </w:rPr>
-        <w:t>ot</w:t>
+        <w:t>dropout</w:t>
       </w:r>
       <w:proofErr w:type="spellEnd"/>
       <w:r>
@@ -2429,61 +2901,7 @@
           <w:sz w:val="24"/>
           <w:szCs w:val="24"/>
         </w:rPr>
-        <w:t xml:space="preserve">. A DC/DC átalakító </w:t>
-      </w:r>
-      <w:r>
-        <w:rPr>
-          <w:rFonts w:ascii="Times New Roman" w:hAnsi="Times New Roman" w:cs="Times New Roman"/>
-          <w:sz w:val="24"/>
-          <w:szCs w:val="24"/>
-        </w:rPr>
-        <w:t>kimeneti feszültsége 3.4V-ra kalibrált</w:t>
-      </w:r>
-      <w:r>
-        <w:rPr>
-          <w:rFonts w:ascii="Times New Roman" w:hAnsi="Times New Roman" w:cs="Times New Roman"/>
-          <w:sz w:val="24"/>
-          <w:szCs w:val="24"/>
-        </w:rPr>
-        <w:t xml:space="preserve">, hogy megfelelő bemenetként szolgálhasson a következő fázisnak. </w:t>
-      </w:r>
-    </w:p>
-    <w:p>
-      <w:pPr>
-        <w:spacing w:after="0"/>
-        <w:jc w:val="both"/>
-        <w:rPr>
-          <w:rFonts w:ascii="Times New Roman" w:hAnsi="Times New Roman" w:cs="Times New Roman"/>
-          <w:sz w:val="24"/>
-          <w:szCs w:val="24"/>
-        </w:rPr>
-      </w:pPr>
-    </w:p>
-    <w:p>
-      <w:pPr>
-        <w:spacing w:after="0"/>
-        <w:jc w:val="both"/>
-        <w:rPr>
-          <w:rFonts w:ascii="Times New Roman" w:hAnsi="Times New Roman" w:cs="Times New Roman"/>
-          <w:sz w:val="24"/>
-          <w:szCs w:val="24"/>
-        </w:rPr>
-      </w:pPr>
-      <w:r>
-        <w:rPr>
-          <w:rFonts w:ascii="Times New Roman" w:hAnsi="Times New Roman" w:cs="Times New Roman"/>
-          <w:sz w:val="24"/>
-          <w:szCs w:val="24"/>
-        </w:rPr>
-        <w:t>A leszabályozott feszültséget ezután további zajcsökkentés céljából egy LDO regulátorra kapcsoljuk</w:t>
-      </w:r>
-      <w:r>
-        <w:rPr>
-          <w:rFonts w:ascii="Times New Roman" w:hAnsi="Times New Roman" w:cs="Times New Roman"/>
-          <w:sz w:val="24"/>
-          <w:szCs w:val="24"/>
-        </w:rPr>
-        <w:t xml:space="preserve">. Az LDO kiválasztása során fontos szempont volt a veszteség minimalizálása, ezért azt a </w:t>
+        <w:t xml:space="preserve"> feszültség. Az LDO-n így minimális veszteségteljesítmény </w:t>
       </w:r>
       <w:proofErr w:type="spellStart"/>
       <w:r>
@@ -2492,7 +2910,7 @@
           <w:sz w:val="24"/>
           <w:szCs w:val="24"/>
         </w:rPr>
-        <w:t>dropout</w:t>
+        <w:t>disszipálódik</w:t>
       </w:r>
       <w:proofErr w:type="spellEnd"/>
       <w:r>
@@ -2501,79 +2919,16 @@
           <w:sz w:val="24"/>
           <w:szCs w:val="24"/>
         </w:rPr>
-        <w:t xml:space="preserve"> feszültségének közelében működtetjük, így lehetőleg alacsony </w:t>
-      </w:r>
-      <w:proofErr w:type="spellStart"/>
-      <w:r>
-        <w:rPr>
-          <w:rFonts w:ascii="Times New Roman" w:hAnsi="Times New Roman" w:cs="Times New Roman"/>
-          <w:sz w:val="24"/>
-          <w:szCs w:val="24"/>
-        </w:rPr>
-        <w:t>dropout</w:t>
-      </w:r>
-      <w:proofErr w:type="spellEnd"/>
-      <w:r>
-        <w:rPr>
-          <w:rFonts w:ascii="Times New Roman" w:hAnsi="Times New Roman" w:cs="Times New Roman"/>
-          <w:sz w:val="24"/>
-          <w:szCs w:val="24"/>
-        </w:rPr>
-        <w:t xml:space="preserve"> feszültségű átalakítót kell alkalmazni. Választásom az ON </w:t>
-      </w:r>
-      <w:proofErr w:type="spellStart"/>
-      <w:r>
-        <w:rPr>
-          <w:rFonts w:ascii="Times New Roman" w:hAnsi="Times New Roman" w:cs="Times New Roman"/>
-          <w:sz w:val="24"/>
-          <w:szCs w:val="24"/>
-        </w:rPr>
-        <w:t>Semiconductor</w:t>
-      </w:r>
-      <w:proofErr w:type="spellEnd"/>
-      <w:r>
-        <w:rPr>
-          <w:rFonts w:ascii="Times New Roman" w:hAnsi="Times New Roman" w:cs="Times New Roman"/>
-          <w:sz w:val="24"/>
-          <w:szCs w:val="24"/>
-        </w:rPr>
-        <w:t xml:space="preserve"> NCP186-os chip-jére esett, melynek legfőbb előnye a maximális terhelés mellett is biztosított 100mV-os </w:t>
-      </w:r>
-      <w:proofErr w:type="spellStart"/>
-      <w:r>
-        <w:rPr>
-          <w:rFonts w:ascii="Times New Roman" w:hAnsi="Times New Roman" w:cs="Times New Roman"/>
-          <w:sz w:val="24"/>
-          <w:szCs w:val="24"/>
-        </w:rPr>
-        <w:t>dropout</w:t>
-      </w:r>
-      <w:proofErr w:type="spellEnd"/>
-      <w:r>
-        <w:rPr>
-          <w:rFonts w:ascii="Times New Roman" w:hAnsi="Times New Roman" w:cs="Times New Roman"/>
-          <w:sz w:val="24"/>
-          <w:szCs w:val="24"/>
-        </w:rPr>
-        <w:t xml:space="preserve"> feszültség. Az LDO-n így minimális veszteségteljesítmény </w:t>
-      </w:r>
-      <w:proofErr w:type="spellStart"/>
-      <w:r>
-        <w:rPr>
-          <w:rFonts w:ascii="Times New Roman" w:hAnsi="Times New Roman" w:cs="Times New Roman"/>
-          <w:sz w:val="24"/>
-          <w:szCs w:val="24"/>
-        </w:rPr>
-        <w:t>disszipálódik</w:t>
-      </w:r>
-      <w:proofErr w:type="spellEnd"/>
-      <w:r>
-        <w:rPr>
-          <w:rFonts w:ascii="Times New Roman" w:hAnsi="Times New Roman" w:cs="Times New Roman"/>
-          <w:sz w:val="24"/>
-          <w:szCs w:val="24"/>
-        </w:rPr>
-        <w:t xml:space="preserve">, melynek értéke maximális terhelőáram esetén is mindössze (3.4 – 3.3) [V] * 1 [A] = </w:t>
+        <w:t xml:space="preserve">, melynek értéke </w:t>
+      </w:r>
+      <w:r>
+        <w:rPr>
+          <w:rFonts w:ascii="Times New Roman" w:hAnsi="Times New Roman" w:cs="Times New Roman"/>
+          <w:sz w:val="24"/>
+          <w:szCs w:val="24"/>
+        </w:rPr>
+        <w:lastRenderedPageBreak/>
+        <w:t xml:space="preserve">maximális terhelőáram esetén is mindössze (3.4 – 3.3) [V] * 1 [A] = </w:t>
       </w:r>
       <w:r>
         <w:rPr>
@@ -2820,6 +3175,67 @@
         <w:jc w:val="both"/>
         <w:rPr>
           <w:rFonts w:ascii="Times New Roman" w:hAnsi="Times New Roman" w:cs="Times New Roman"/>
+          <w:sz w:val="24"/>
+          <w:szCs w:val="24"/>
+        </w:rPr>
+      </w:pPr>
+      <w:r>
+        <w:rPr>
+          <w:rFonts w:ascii="Times New Roman" w:hAnsi="Times New Roman" w:cs="Times New Roman"/>
+          <w:noProof/>
+          <w:sz w:val="24"/>
+          <w:szCs w:val="24"/>
+          <w:lang w:eastAsia="hu-HU"/>
+        </w:rPr>
+        <w:drawing>
+          <wp:inline distT="0" distB="0" distL="0" distR="0">
+            <wp:extent cx="5760720" cy="2808605"/>
+            <wp:effectExtent l="0" t="0" r="0" b="0"/>
+            <wp:docPr id="4" name="Kép 4"/>
+            <wp:cNvGraphicFramePr>
+              <a:graphicFrameLocks xmlns:a="http://schemas.openxmlformats.org/drawingml/2006/main" noChangeAspect="1"/>
+            </wp:cNvGraphicFramePr>
+            <a:graphic xmlns:a="http://schemas.openxmlformats.org/drawingml/2006/main">
+              <a:graphicData uri="http://schemas.openxmlformats.org/drawingml/2006/picture">
+                <pic:pic xmlns:pic="http://schemas.openxmlformats.org/drawingml/2006/picture">
+                  <pic:nvPicPr>
+                    <pic:cNvPr id="4" name="figure_1_4.jpg"/>
+                    <pic:cNvPicPr/>
+                  </pic:nvPicPr>
+                  <pic:blipFill>
+                    <a:blip r:embed="rId11" cstate="print">
+                      <a:extLst>
+                        <a:ext uri="{28A0092B-C50C-407E-A947-70E740481C1C}">
+                          <a14:useLocalDpi xmlns:a14="http://schemas.microsoft.com/office/drawing/2010/main" val="0"/>
+                        </a:ext>
+                      </a:extLst>
+                    </a:blip>
+                    <a:stretch>
+                      <a:fillRect/>
+                    </a:stretch>
+                  </pic:blipFill>
+                  <pic:spPr>
+                    <a:xfrm>
+                      <a:off x="0" y="0"/>
+                      <a:ext cx="5760720" cy="2808605"/>
+                    </a:xfrm>
+                    <a:prstGeom prst="rect">
+                      <a:avLst/>
+                    </a:prstGeom>
+                  </pic:spPr>
+                </pic:pic>
+              </a:graphicData>
+            </a:graphic>
+          </wp:inline>
+        </w:drawing>
+      </w:r>
+    </w:p>
+    <w:p>
+      <w:pPr>
+        <w:spacing w:after="0"/>
+        <w:jc w:val="center"/>
+        <w:rPr>
+          <w:rFonts w:ascii="Times New Roman" w:hAnsi="Times New Roman" w:cs="Times New Roman"/>
           <w:i/>
           <w:sz w:val="24"/>
           <w:szCs w:val="24"/>
@@ -2832,8 +3248,18 @@
           <w:sz w:val="24"/>
           <w:szCs w:val="24"/>
         </w:rPr>
-        <w:t>&lt;Kép a feszültség szabályozásáról&gt;</w:t>
-      </w:r>
+        <w:t>1.4 ábra – A feszültség szabályozása</w:t>
+      </w:r>
+    </w:p>
+    <w:p>
+      <w:pPr>
+        <w:pStyle w:val="Cmsor2"/>
+      </w:pPr>
+      <w:bookmarkStart w:id="6" w:name="_Toc31206513"/>
+      <w:r>
+        <w:t>A fogyasztás felügyelete</w:t>
+      </w:r>
+      <w:bookmarkEnd w:id="6"/>
     </w:p>
     <w:p>
       <w:pPr>
@@ -2845,17 +3271,90 @@
           <w:szCs w:val="24"/>
         </w:rPr>
       </w:pPr>
-    </w:p>
-    <w:p>
-      <w:pPr>
-        <w:pStyle w:val="Cmsor2"/>
-      </w:pPr>
-      <w:bookmarkStart w:id="5" w:name="_Toc31139616"/>
-      <w:r>
-        <w:lastRenderedPageBreak/>
-        <w:t>A fogyasztás felügyelete</w:t>
-      </w:r>
-      <w:bookmarkEnd w:id="5"/>
+      <w:r>
+        <w:rPr>
+          <w:rFonts w:ascii="Times New Roman" w:hAnsi="Times New Roman" w:cs="Times New Roman"/>
+          <w:sz w:val="24"/>
+          <w:szCs w:val="24"/>
+        </w:rPr>
+        <w:t xml:space="preserve">Az eszköz diagnosztikai célból folyamatosan megfigyeli a pillanatnyi fogyasztását. A bővítőmodulokra való tekintettel két csatornára van szükség, hogy az alapmodul és a bővítőmodul fogyasztása külön-külön </w:t>
+      </w:r>
+      <w:r>
+        <w:rPr>
+          <w:rFonts w:ascii="Times New Roman" w:hAnsi="Times New Roman" w:cs="Times New Roman"/>
+          <w:sz w:val="24"/>
+          <w:szCs w:val="24"/>
+        </w:rPr>
+        <w:t xml:space="preserve">is </w:t>
+      </w:r>
+      <w:r>
+        <w:rPr>
+          <w:rFonts w:ascii="Times New Roman" w:hAnsi="Times New Roman" w:cs="Times New Roman"/>
+          <w:sz w:val="24"/>
+          <w:szCs w:val="24"/>
+        </w:rPr>
+        <w:t xml:space="preserve">felügyelhető legyen. A feladatot a Microchip PAC1720 IC-je látja el, amely alkalmas két külső precíziós mérőellenálláson átfolyó áram, valamint a buszfeszültség mérésére, illetve ezekből az energiafelvétel meghatározására. Az áramkör </w:t>
+      </w:r>
+      <w:proofErr w:type="spellStart"/>
+      <w:r>
+        <w:rPr>
+          <w:rFonts w:ascii="Times New Roman" w:hAnsi="Times New Roman" w:cs="Times New Roman"/>
+          <w:sz w:val="24"/>
+          <w:szCs w:val="24"/>
+        </w:rPr>
+        <w:t>SMBus</w:t>
+      </w:r>
+      <w:proofErr w:type="spellEnd"/>
+      <w:r>
+        <w:rPr>
+          <w:rFonts w:ascii="Times New Roman" w:hAnsi="Times New Roman" w:cs="Times New Roman"/>
+          <w:sz w:val="24"/>
+          <w:szCs w:val="24"/>
+        </w:rPr>
+        <w:t xml:space="preserve"> kommunikációval van ellátva, így illeszthető a meglévő I2C buszra. Rendelkezik egy </w:t>
+      </w:r>
+      <w:proofErr w:type="spellStart"/>
+      <w:r>
+        <w:rPr>
+          <w:rFonts w:ascii="Times New Roman" w:hAnsi="Times New Roman" w:cs="Times New Roman"/>
+          <w:sz w:val="24"/>
+          <w:szCs w:val="24"/>
+        </w:rPr>
+        <w:t>open-drain</w:t>
+      </w:r>
+      <w:proofErr w:type="spellEnd"/>
+      <w:r>
+        <w:rPr>
+          <w:rFonts w:ascii="Times New Roman" w:hAnsi="Times New Roman" w:cs="Times New Roman"/>
+          <w:sz w:val="24"/>
+          <w:szCs w:val="24"/>
+        </w:rPr>
+        <w:t xml:space="preserve"> ALERT/ kimenettel is, amelyen keresztül a mikrokontrollertől megszakítást kérhet, ha a mért paraméterek egy programozható kritikus tartományba kerülnek.</w:t>
+      </w:r>
+      <w:r>
+        <w:rPr>
+          <w:rFonts w:ascii="Times New Roman" w:hAnsi="Times New Roman" w:cs="Times New Roman"/>
+          <w:sz w:val="24"/>
+          <w:szCs w:val="24"/>
+        </w:rPr>
+        <w:t xml:space="preserve"> Hasonló kialakítással rendelkezik a</w:t>
+      </w:r>
+      <w:r>
+        <w:rPr>
+          <w:rFonts w:ascii="Times New Roman" w:hAnsi="Times New Roman" w:cs="Times New Roman"/>
+          <w:sz w:val="24"/>
+          <w:szCs w:val="24"/>
+        </w:rPr>
+        <w:t xml:space="preserve"> PAC1932 is, így alternatívája</w:t>
+      </w:r>
+      <w:r>
+        <w:rPr>
+          <w:rFonts w:ascii="Times New Roman" w:hAnsi="Times New Roman" w:cs="Times New Roman"/>
+          <w:sz w:val="24"/>
+          <w:szCs w:val="24"/>
+        </w:rPr>
+        <w:t>ként szolgálhat a jelenlegi megoldásnak.</w:t>
+      </w:r>
     </w:p>
     <w:p>
       <w:pPr>
@@ -2867,90 +3366,109 @@
           <w:szCs w:val="24"/>
         </w:rPr>
       </w:pPr>
-      <w:r>
-        <w:rPr>
-          <w:rFonts w:ascii="Times New Roman" w:hAnsi="Times New Roman" w:cs="Times New Roman"/>
-          <w:sz w:val="24"/>
-          <w:szCs w:val="24"/>
-        </w:rPr>
-        <w:t xml:space="preserve">Az eszköz diagnosztikai célból folyamatosan megfigyeli a pillanatnyi fogyasztását. A bővítőmodulokra való tekintettel két csatornára van szükség, hogy az alapmodul és a bővítőmodul fogyasztása külön-külön </w:t>
-      </w:r>
-      <w:r>
-        <w:rPr>
-          <w:rFonts w:ascii="Times New Roman" w:hAnsi="Times New Roman" w:cs="Times New Roman"/>
-          <w:sz w:val="24"/>
-          <w:szCs w:val="24"/>
-        </w:rPr>
-        <w:t xml:space="preserve">is </w:t>
-      </w:r>
-      <w:r>
-        <w:rPr>
-          <w:rFonts w:ascii="Times New Roman" w:hAnsi="Times New Roman" w:cs="Times New Roman"/>
-          <w:sz w:val="24"/>
-          <w:szCs w:val="24"/>
-        </w:rPr>
-        <w:t xml:space="preserve">felügyelhető legyen. A feladatot a Microchip PAC1720 IC-je látja el, amely alkalmas két külső precíziós mérőellenálláson átfolyó áram, valamint a buszfeszültség mérésére, illetve ezekből az energiafelvétel meghatározására. Az áramkör </w:t>
-      </w:r>
+    </w:p>
+    <w:p>
+      <w:pPr>
+        <w:spacing w:after="0"/>
+        <w:jc w:val="center"/>
+        <w:rPr>
+          <w:rFonts w:ascii="Times New Roman" w:hAnsi="Times New Roman" w:cs="Times New Roman"/>
+          <w:sz w:val="24"/>
+          <w:szCs w:val="24"/>
+        </w:rPr>
+      </w:pPr>
+      <w:r>
+        <w:rPr>
+          <w:rFonts w:ascii="Times New Roman" w:hAnsi="Times New Roman" w:cs="Times New Roman"/>
+          <w:noProof/>
+          <w:sz w:val="24"/>
+          <w:szCs w:val="24"/>
+          <w:lang w:eastAsia="hu-HU"/>
+        </w:rPr>
+        <w:lastRenderedPageBreak/>
+        <w:drawing>
+          <wp:inline distT="0" distB="0" distL="0" distR="0">
+            <wp:extent cx="5466477" cy="3277355"/>
+            <wp:effectExtent l="0" t="0" r="1270" b="0"/>
+            <wp:docPr id="5" name="Kép 5"/>
+            <wp:cNvGraphicFramePr>
+              <a:graphicFrameLocks xmlns:a="http://schemas.openxmlformats.org/drawingml/2006/main" noChangeAspect="1"/>
+            </wp:cNvGraphicFramePr>
+            <a:graphic xmlns:a="http://schemas.openxmlformats.org/drawingml/2006/main">
+              <a:graphicData uri="http://schemas.openxmlformats.org/drawingml/2006/picture">
+                <pic:pic xmlns:pic="http://schemas.openxmlformats.org/drawingml/2006/picture">
+                  <pic:nvPicPr>
+                    <pic:cNvPr id="5" name="figure_1_5.jpg"/>
+                    <pic:cNvPicPr/>
+                  </pic:nvPicPr>
+                  <pic:blipFill>
+                    <a:blip r:embed="rId12" cstate="print">
+                      <a:extLst>
+                        <a:ext uri="{28A0092B-C50C-407E-A947-70E740481C1C}">
+                          <a14:useLocalDpi xmlns:a14="http://schemas.microsoft.com/office/drawing/2010/main" val="0"/>
+                        </a:ext>
+                      </a:extLst>
+                    </a:blip>
+                    <a:stretch>
+                      <a:fillRect/>
+                    </a:stretch>
+                  </pic:blipFill>
+                  <pic:spPr>
+                    <a:xfrm>
+                      <a:off x="0" y="0"/>
+                      <a:ext cx="5515830" cy="3306944"/>
+                    </a:xfrm>
+                    <a:prstGeom prst="rect">
+                      <a:avLst/>
+                    </a:prstGeom>
+                  </pic:spPr>
+                </pic:pic>
+              </a:graphicData>
+            </a:graphic>
+          </wp:inline>
+        </w:drawing>
+      </w:r>
+    </w:p>
+    <w:p>
+      <w:pPr>
+        <w:spacing w:after="0"/>
+        <w:jc w:val="center"/>
+        <w:rPr>
+          <w:rFonts w:ascii="Times New Roman" w:hAnsi="Times New Roman" w:cs="Times New Roman"/>
+          <w:i/>
+          <w:sz w:val="24"/>
+          <w:szCs w:val="24"/>
+        </w:rPr>
+      </w:pPr>
+      <w:r>
+        <w:rPr>
+          <w:rFonts w:ascii="Times New Roman" w:hAnsi="Times New Roman" w:cs="Times New Roman"/>
+          <w:i/>
+          <w:sz w:val="24"/>
+          <w:szCs w:val="24"/>
+        </w:rPr>
+        <w:t>1.5 ábra – A fogyasztás felügyelete</w:t>
+      </w:r>
+    </w:p>
+    <w:p>
+      <w:pPr>
+        <w:pStyle w:val="Cmsor2"/>
+      </w:pPr>
+      <w:bookmarkStart w:id="7" w:name="_Toc31206514"/>
       <w:proofErr w:type="spellStart"/>
       <w:r>
-        <w:rPr>
-          <w:rFonts w:ascii="Times New Roman" w:hAnsi="Times New Roman" w:cs="Times New Roman"/>
-          <w:sz w:val="24"/>
-          <w:szCs w:val="24"/>
-        </w:rPr>
-        <w:t>SMBus</w:t>
+        <w:t>Power-on</w:t>
       </w:r>
       <w:proofErr w:type="spellEnd"/>
       <w:r>
-        <w:rPr>
-          <w:rFonts w:ascii="Times New Roman" w:hAnsi="Times New Roman" w:cs="Times New Roman"/>
-          <w:sz w:val="24"/>
-          <w:szCs w:val="24"/>
-        </w:rPr>
-        <w:t xml:space="preserve"> kommunikációval van ellátva, így illeszthető a meglévő I2C buszra. Rendelkezik egy </w:t>
+        <w:t xml:space="preserve"> </w:t>
       </w:r>
       <w:proofErr w:type="spellStart"/>
       <w:r>
-        <w:rPr>
-          <w:rFonts w:ascii="Times New Roman" w:hAnsi="Times New Roman" w:cs="Times New Roman"/>
-          <w:sz w:val="24"/>
-          <w:szCs w:val="24"/>
-        </w:rPr>
-        <w:t>open-drain</w:t>
-      </w:r>
+        <w:t>reset</w:t>
+      </w:r>
+      <w:bookmarkEnd w:id="7"/>
       <w:proofErr w:type="spellEnd"/>
-      <w:r>
-        <w:rPr>
-          <w:rFonts w:ascii="Times New Roman" w:hAnsi="Times New Roman" w:cs="Times New Roman"/>
-          <w:sz w:val="24"/>
-          <w:szCs w:val="24"/>
-        </w:rPr>
-        <w:t xml:space="preserve"> ALERT/ kimenettel is, amelyen keresztül a mikrokontrollertől megszakítást kérhet, ha a mért paraméterek egy programozható kritikus tartományba kerülnek.</w:t>
-      </w:r>
-      <w:r>
-        <w:rPr>
-          <w:rFonts w:ascii="Times New Roman" w:hAnsi="Times New Roman" w:cs="Times New Roman"/>
-          <w:sz w:val="24"/>
-          <w:szCs w:val="24"/>
-        </w:rPr>
-        <w:t xml:space="preserve"> Hasonló kialakítással rendelkezik a</w:t>
-      </w:r>
-      <w:r>
-        <w:rPr>
-          <w:rFonts w:ascii="Times New Roman" w:hAnsi="Times New Roman" w:cs="Times New Roman"/>
-          <w:sz w:val="24"/>
-          <w:szCs w:val="24"/>
-        </w:rPr>
-        <w:t xml:space="preserve"> PAC1932 is, így alternatívája</w:t>
-      </w:r>
-      <w:r>
-        <w:rPr>
-          <w:rFonts w:ascii="Times New Roman" w:hAnsi="Times New Roman" w:cs="Times New Roman"/>
-          <w:sz w:val="24"/>
-          <w:szCs w:val="24"/>
-        </w:rPr>
-        <w:t>ként szolgálhat a jelenlegi megoldásnak.</w:t>
-      </w:r>
     </w:p>
     <w:p>
       <w:pPr>
@@ -2962,6 +3480,90 @@
           <w:szCs w:val="24"/>
         </w:rPr>
       </w:pPr>
+      <w:r>
+        <w:rPr>
+          <w:rFonts w:ascii="Times New Roman" w:hAnsi="Times New Roman" w:cs="Times New Roman"/>
+          <w:sz w:val="24"/>
+          <w:szCs w:val="24"/>
+        </w:rPr>
+        <w:t>Annak érdekében, hogy a rendszerfeszültség a minimálisnál alacsonyabb szintre zuhanása (</w:t>
+      </w:r>
+      <w:proofErr w:type="spellStart"/>
+      <w:r>
+        <w:rPr>
+          <w:rFonts w:ascii="Times New Roman" w:hAnsi="Times New Roman" w:cs="Times New Roman"/>
+          <w:sz w:val="24"/>
+          <w:szCs w:val="24"/>
+        </w:rPr>
+        <w:t>brownout</w:t>
+      </w:r>
+      <w:proofErr w:type="spellEnd"/>
+      <w:r>
+        <w:rPr>
+          <w:rFonts w:ascii="Times New Roman" w:hAnsi="Times New Roman" w:cs="Times New Roman"/>
+          <w:sz w:val="24"/>
+          <w:szCs w:val="24"/>
+        </w:rPr>
+        <w:t xml:space="preserve">) a mikrokontroller megfelelő RESET állapotát eredményezze, egy feszültségfigyelő áramkör </w:t>
+      </w:r>
+      <w:r>
+        <w:rPr>
+          <w:rFonts w:ascii="Times New Roman" w:hAnsi="Times New Roman" w:cs="Times New Roman"/>
+          <w:sz w:val="24"/>
+          <w:szCs w:val="24"/>
+        </w:rPr>
+        <w:t xml:space="preserve">(STM6315) </w:t>
+      </w:r>
+      <w:r>
+        <w:rPr>
+          <w:rFonts w:ascii="Times New Roman" w:hAnsi="Times New Roman" w:cs="Times New Roman"/>
+          <w:sz w:val="24"/>
+          <w:szCs w:val="24"/>
+        </w:rPr>
+        <w:t>került illesztésre</w:t>
+      </w:r>
+      <w:r>
+        <w:rPr>
+          <w:rFonts w:ascii="Times New Roman" w:hAnsi="Times New Roman" w:cs="Times New Roman"/>
+          <w:sz w:val="24"/>
+          <w:szCs w:val="24"/>
+        </w:rPr>
+        <w:t>. Az áramkör 2.93V-os rendszerfeszültségnél alacsonyra húzza a mikrokontroller engedélyező bemenetét. A feszültség megfigyelése mellett az áramkör rendelkezik egy alacsony-aktív MR/ bemenettel, melynek segítségével külső forrásból (nyomógomb) is kiváltható a RESET. A nyomógomb pergésmentesítését az IC magától elvégzi, majd a mikrokontroller által elvártnál (50us) lényegesen hosszabb ideig (210ms)</w:t>
+      </w:r>
+      <w:r>
+        <w:rPr>
+          <w:rFonts w:ascii="Times New Roman" w:hAnsi="Times New Roman" w:cs="Times New Roman"/>
+          <w:sz w:val="24"/>
+          <w:szCs w:val="24"/>
+        </w:rPr>
+        <w:t xml:space="preserve"> RESET állapotot biztosít.</w:t>
+      </w:r>
+      <w:r>
+        <w:rPr>
+          <w:rFonts w:ascii="Times New Roman" w:hAnsi="Times New Roman" w:cs="Times New Roman"/>
+          <w:sz w:val="24"/>
+          <w:szCs w:val="24"/>
+        </w:rPr>
+        <w:t xml:space="preserve"> Az IC kimenete alacsony-aktív és </w:t>
+      </w:r>
+      <w:proofErr w:type="spellStart"/>
+      <w:r>
+        <w:rPr>
+          <w:rFonts w:ascii="Times New Roman" w:hAnsi="Times New Roman" w:cs="Times New Roman"/>
+          <w:sz w:val="24"/>
+          <w:szCs w:val="24"/>
+        </w:rPr>
+        <w:t>open-drain</w:t>
+      </w:r>
+      <w:proofErr w:type="spellEnd"/>
+      <w:r>
+        <w:rPr>
+          <w:rFonts w:ascii="Times New Roman" w:hAnsi="Times New Roman" w:cs="Times New Roman"/>
+          <w:sz w:val="24"/>
+          <w:szCs w:val="24"/>
+        </w:rPr>
+        <w:t>, ezzel biztosítható, hogy esetleges további források (pl. bővítőmodul) is kezdeményezhessenek RESET-et.</w:t>
+      </w:r>
     </w:p>
     <w:p>
       <w:pPr>
@@ -2969,6 +3571,17 @@
         <w:jc w:val="both"/>
         <w:rPr>
           <w:rFonts w:ascii="Times New Roman" w:hAnsi="Times New Roman" w:cs="Times New Roman"/>
+          <w:sz w:val="24"/>
+          <w:szCs w:val="24"/>
+        </w:rPr>
+      </w:pPr>
+    </w:p>
+    <w:p>
+      <w:pPr>
+        <w:spacing w:after="0"/>
+        <w:jc w:val="center"/>
+        <w:rPr>
+          <w:rFonts w:ascii="Times New Roman" w:hAnsi="Times New Roman" w:cs="Times New Roman"/>
           <w:i/>
           <w:sz w:val="24"/>
           <w:szCs w:val="24"/>
@@ -2978,16 +3591,58 @@
         <w:rPr>
           <w:rFonts w:ascii="Times New Roman" w:hAnsi="Times New Roman" w:cs="Times New Roman"/>
           <w:i/>
-          <w:sz w:val="24"/>
-          <w:szCs w:val="24"/>
-        </w:rPr>
-        <w:t>&lt;Kép a fogyasztás felügyeletéről&gt;</w:t>
+          <w:noProof/>
+          <w:sz w:val="24"/>
+          <w:szCs w:val="24"/>
+          <w:lang w:eastAsia="hu-HU"/>
+        </w:rPr>
+        <w:drawing>
+          <wp:inline distT="0" distB="0" distL="0" distR="0">
+            <wp:extent cx="2574951" cy="2388755"/>
+            <wp:effectExtent l="0" t="0" r="0" b="0"/>
+            <wp:docPr id="6" name="Kép 6"/>
+            <wp:cNvGraphicFramePr>
+              <a:graphicFrameLocks xmlns:a="http://schemas.openxmlformats.org/drawingml/2006/main" noChangeAspect="1"/>
+            </wp:cNvGraphicFramePr>
+            <a:graphic xmlns:a="http://schemas.openxmlformats.org/drawingml/2006/main">
+              <a:graphicData uri="http://schemas.openxmlformats.org/drawingml/2006/picture">
+                <pic:pic xmlns:pic="http://schemas.openxmlformats.org/drawingml/2006/picture">
+                  <pic:nvPicPr>
+                    <pic:cNvPr id="6" name="figure_1_6.jpg"/>
+                    <pic:cNvPicPr/>
+                  </pic:nvPicPr>
+                  <pic:blipFill>
+                    <a:blip r:embed="rId13" cstate="print">
+                      <a:extLst>
+                        <a:ext uri="{28A0092B-C50C-407E-A947-70E740481C1C}">
+                          <a14:useLocalDpi xmlns:a14="http://schemas.microsoft.com/office/drawing/2010/main" val="0"/>
+                        </a:ext>
+                      </a:extLst>
+                    </a:blip>
+                    <a:stretch>
+                      <a:fillRect/>
+                    </a:stretch>
+                  </pic:blipFill>
+                  <pic:spPr>
+                    <a:xfrm>
+                      <a:off x="0" y="0"/>
+                      <a:ext cx="2644888" cy="2453635"/>
+                    </a:xfrm>
+                    <a:prstGeom prst="rect">
+                      <a:avLst/>
+                    </a:prstGeom>
+                  </pic:spPr>
+                </pic:pic>
+              </a:graphicData>
+            </a:graphic>
+          </wp:inline>
+        </w:drawing>
       </w:r>
     </w:p>
     <w:p>
       <w:pPr>
         <w:spacing w:after="0"/>
-        <w:jc w:val="both"/>
+        <w:jc w:val="center"/>
         <w:rPr>
           <w:rFonts w:ascii="Times New Roman" w:hAnsi="Times New Roman" w:cs="Times New Roman"/>
           <w:i/>
@@ -2995,162 +3650,63 @@
           <w:szCs w:val="24"/>
         </w:rPr>
       </w:pPr>
+      <w:r>
+        <w:rPr>
+          <w:rFonts w:ascii="Times New Roman" w:hAnsi="Times New Roman" w:cs="Times New Roman"/>
+          <w:i/>
+          <w:sz w:val="24"/>
+          <w:szCs w:val="24"/>
+        </w:rPr>
+        <w:t xml:space="preserve">1.6 ábra – </w:t>
+      </w:r>
+      <w:proofErr w:type="spellStart"/>
+      <w:r>
+        <w:rPr>
+          <w:rFonts w:ascii="Times New Roman" w:hAnsi="Times New Roman" w:cs="Times New Roman"/>
+          <w:i/>
+          <w:sz w:val="24"/>
+          <w:szCs w:val="24"/>
+        </w:rPr>
+        <w:t>Power-on</w:t>
+      </w:r>
+      <w:proofErr w:type="spellEnd"/>
+      <w:r>
+        <w:rPr>
+          <w:rFonts w:ascii="Times New Roman" w:hAnsi="Times New Roman" w:cs="Times New Roman"/>
+          <w:i/>
+          <w:sz w:val="24"/>
+          <w:szCs w:val="24"/>
+        </w:rPr>
+        <w:t xml:space="preserve"> </w:t>
+      </w:r>
+      <w:proofErr w:type="spellStart"/>
+      <w:r>
+        <w:rPr>
+          <w:rFonts w:ascii="Times New Roman" w:hAnsi="Times New Roman" w:cs="Times New Roman"/>
+          <w:i/>
+          <w:sz w:val="24"/>
+          <w:szCs w:val="24"/>
+        </w:rPr>
+        <w:t>reset</w:t>
+      </w:r>
+      <w:proofErr w:type="spellEnd"/>
+      <w:r>
+        <w:rPr>
+          <w:rFonts w:ascii="Times New Roman" w:hAnsi="Times New Roman" w:cs="Times New Roman"/>
+          <w:i/>
+          <w:sz w:val="24"/>
+          <w:szCs w:val="24"/>
+        </w:rPr>
+        <w:t xml:space="preserve"> áramkör</w:t>
+      </w:r>
     </w:p>
     <w:p>
       <w:pPr>
         <w:pStyle w:val="Cmsor2"/>
       </w:pPr>
-      <w:bookmarkStart w:id="6" w:name="_Toc31139617"/>
-      <w:proofErr w:type="spellStart"/>
-      <w:r>
-        <w:t>Power-on</w:t>
-      </w:r>
-      <w:proofErr w:type="spellEnd"/>
-      <w:r>
-        <w:t xml:space="preserve"> </w:t>
-      </w:r>
-      <w:proofErr w:type="spellStart"/>
-      <w:r>
-        <w:t>reset</w:t>
-      </w:r>
-      <w:bookmarkEnd w:id="6"/>
-      <w:proofErr w:type="spellEnd"/>
-    </w:p>
-    <w:p>
-      <w:pPr>
-        <w:spacing w:after="0"/>
-        <w:jc w:val="both"/>
-        <w:rPr>
-          <w:rFonts w:ascii="Times New Roman" w:hAnsi="Times New Roman" w:cs="Times New Roman"/>
-          <w:sz w:val="24"/>
-          <w:szCs w:val="24"/>
-        </w:rPr>
-      </w:pPr>
-      <w:r>
-        <w:rPr>
-          <w:rFonts w:ascii="Times New Roman" w:hAnsi="Times New Roman" w:cs="Times New Roman"/>
-          <w:sz w:val="24"/>
-          <w:szCs w:val="24"/>
-        </w:rPr>
-        <w:t>Annak érdekében, hogy a rendszerfeszültség a minimálisnál alacsonyabb szintre zuhanása (</w:t>
-      </w:r>
-      <w:proofErr w:type="spellStart"/>
-      <w:r>
-        <w:rPr>
-          <w:rFonts w:ascii="Times New Roman" w:hAnsi="Times New Roman" w:cs="Times New Roman"/>
-          <w:sz w:val="24"/>
-          <w:szCs w:val="24"/>
-        </w:rPr>
-        <w:t>brownout</w:t>
-      </w:r>
-      <w:proofErr w:type="spellEnd"/>
-      <w:r>
-        <w:rPr>
-          <w:rFonts w:ascii="Times New Roman" w:hAnsi="Times New Roman" w:cs="Times New Roman"/>
-          <w:sz w:val="24"/>
-          <w:szCs w:val="24"/>
-        </w:rPr>
-        <w:t xml:space="preserve">) a mikrokontroller megfelelő RESET állapotát eredményezze, egy feszültségfigyelő áramkör </w:t>
-      </w:r>
-      <w:r>
-        <w:rPr>
-          <w:rFonts w:ascii="Times New Roman" w:hAnsi="Times New Roman" w:cs="Times New Roman"/>
-          <w:sz w:val="24"/>
-          <w:szCs w:val="24"/>
-        </w:rPr>
-        <w:t xml:space="preserve">(STM6315) </w:t>
-      </w:r>
-      <w:r>
-        <w:rPr>
-          <w:rFonts w:ascii="Times New Roman" w:hAnsi="Times New Roman" w:cs="Times New Roman"/>
-          <w:sz w:val="24"/>
-          <w:szCs w:val="24"/>
-        </w:rPr>
-        <w:t>került illesztésre</w:t>
-      </w:r>
-      <w:r>
-        <w:rPr>
-          <w:rFonts w:ascii="Times New Roman" w:hAnsi="Times New Roman" w:cs="Times New Roman"/>
-          <w:sz w:val="24"/>
-          <w:szCs w:val="24"/>
-        </w:rPr>
-        <w:t>. Az áramkör 2.93V-os rendszerfeszültségnél alacsonyra húzza a mikrokontroller engedélyező bemenetét. A feszültség megfigyelése mellett az áramkör rendelkezik egy alacsony-aktív MR/ bemenettel, melynek segítségével külső forrásból (nyomógomb) is kiváltható a RESET. A nyomógomb pergésmentesítését az IC magától elvégzi, majd a mikrokontroller által elvártnál (50us) lényegesen hosszabb ideig (210ms)</w:t>
-      </w:r>
-      <w:r>
-        <w:rPr>
-          <w:rFonts w:ascii="Times New Roman" w:hAnsi="Times New Roman" w:cs="Times New Roman"/>
-          <w:sz w:val="24"/>
-          <w:szCs w:val="24"/>
-        </w:rPr>
-        <w:t xml:space="preserve"> RESET állapotot biztosít.</w:t>
-      </w:r>
-      <w:r>
-        <w:rPr>
-          <w:rFonts w:ascii="Times New Roman" w:hAnsi="Times New Roman" w:cs="Times New Roman"/>
-          <w:sz w:val="24"/>
-          <w:szCs w:val="24"/>
-        </w:rPr>
-        <w:t xml:space="preserve"> Az IC kimenete alacsony-aktív és </w:t>
-      </w:r>
-      <w:proofErr w:type="spellStart"/>
-      <w:r>
-        <w:rPr>
-          <w:rFonts w:ascii="Times New Roman" w:hAnsi="Times New Roman" w:cs="Times New Roman"/>
-          <w:sz w:val="24"/>
-          <w:szCs w:val="24"/>
-        </w:rPr>
-        <w:t>open-drain</w:t>
-      </w:r>
-      <w:proofErr w:type="spellEnd"/>
-      <w:r>
-        <w:rPr>
-          <w:rFonts w:ascii="Times New Roman" w:hAnsi="Times New Roman" w:cs="Times New Roman"/>
-          <w:sz w:val="24"/>
-          <w:szCs w:val="24"/>
-        </w:rPr>
-        <w:t>, ezzel biztosítható, hogy esetleges további források (pl. bővítőmodul) is kezdeményezhessenek RESET-et.</w:t>
-      </w:r>
-    </w:p>
-    <w:p>
-      <w:pPr>
-        <w:spacing w:after="0"/>
-        <w:jc w:val="both"/>
-        <w:rPr>
-          <w:rFonts w:ascii="Times New Roman" w:hAnsi="Times New Roman" w:cs="Times New Roman"/>
-          <w:sz w:val="24"/>
-          <w:szCs w:val="24"/>
-        </w:rPr>
-      </w:pPr>
-    </w:p>
-    <w:p>
-      <w:pPr>
-        <w:spacing w:after="0"/>
-        <w:jc w:val="both"/>
-        <w:rPr>
-          <w:rFonts w:ascii="Times New Roman" w:hAnsi="Times New Roman" w:cs="Times New Roman"/>
-          <w:i/>
-          <w:sz w:val="24"/>
-          <w:szCs w:val="24"/>
-        </w:rPr>
-      </w:pPr>
-      <w:r>
-        <w:rPr>
-          <w:rFonts w:ascii="Times New Roman" w:hAnsi="Times New Roman" w:cs="Times New Roman"/>
-          <w:i/>
-          <w:sz w:val="24"/>
-          <w:szCs w:val="24"/>
-        </w:rPr>
-        <w:t>&lt;Kép a RESET körről&gt;</w:t>
-      </w:r>
-      <w:bookmarkStart w:id="7" w:name="_GoBack"/>
-      <w:bookmarkEnd w:id="7"/>
-    </w:p>
-    <w:p>
-      <w:pPr>
-        <w:pStyle w:val="Cmsor2"/>
-      </w:pPr>
-      <w:bookmarkStart w:id="8" w:name="_Toc31139618"/>
-      <w:r>
+      <w:bookmarkStart w:id="8" w:name="_Toc31206515"/>
+      <w:r>
+        <w:lastRenderedPageBreak/>
         <w:t>Források</w:t>
       </w:r>
       <w:bookmarkEnd w:id="8"/>
@@ -3207,17 +3763,25 @@
           <w:sz w:val="24"/>
           <w:szCs w:val="24"/>
         </w:rPr>
-        <w:t>US</w:t>
-      </w:r>
-      <w:r>
-        <w:rPr>
-          <w:rFonts w:ascii="Times New Roman" w:hAnsi="Times New Roman" w:cs="Times New Roman"/>
-          <w:sz w:val="24"/>
-          <w:szCs w:val="24"/>
-        </w:rPr>
-        <w:t xml:space="preserve">B6B1 - </w:t>
-      </w:r>
-      <w:hyperlink r:id="rId6" w:history="1">
+        <w:t>74LVC1G19</w:t>
+      </w:r>
+      <w:r>
+        <w:rPr>
+          <w:rFonts w:ascii="Times New Roman" w:hAnsi="Times New Roman" w:cs="Times New Roman"/>
+          <w:sz w:val="24"/>
+          <w:szCs w:val="24"/>
+        </w:rPr>
+        <w:t xml:space="preserve"> - </w:t>
+      </w:r>
+      <w:r>
+        <w:rPr>
+          <w:rFonts w:ascii="Times New Roman" w:hAnsi="Times New Roman" w:cs="Times New Roman"/>
+          <w:sz w:val="24"/>
+          <w:szCs w:val="24"/>
+        </w:rPr>
+        <w:br/>
+      </w:r>
+      <w:hyperlink r:id="rId14" w:history="1">
         <w:r>
           <w:rPr>
             <w:rFonts w:ascii="Times New Roman" w:hAnsi="Times New Roman" w:cs="Times New Roman"/>
@@ -3225,8 +3789,32 @@
             <w:sz w:val="24"/>
             <w:szCs w:val="24"/>
           </w:rPr>
-          <w:t>https://www.st.com/resource/en/</w:t>
+          <w:t>https://assets.nexperia.com/documents/data-sheet/74LVC1G19_Q100.pdf</w:t>
         </w:r>
+      </w:hyperlink>
+    </w:p>
+    <w:p>
+      <w:pPr>
+        <w:pStyle w:val="Listaszerbekezds"/>
+        <w:numPr>
+          <w:ilvl w:val="0"/>
+          <w:numId w:val="42"/>
+        </w:numPr>
+        <w:rPr>
+          <w:rFonts w:ascii="Times New Roman" w:hAnsi="Times New Roman" w:cs="Times New Roman"/>
+          <w:sz w:val="24"/>
+          <w:szCs w:val="24"/>
+        </w:rPr>
+      </w:pPr>
+      <w:r>
+        <w:rPr>
+          <w:rFonts w:ascii="Times New Roman" w:hAnsi="Times New Roman" w:cs="Times New Roman"/>
+          <w:sz w:val="24"/>
+          <w:szCs w:val="24"/>
+        </w:rPr>
+        <w:t xml:space="preserve">USB6B1 - </w:t>
+      </w:r>
+      <w:hyperlink r:id="rId15" w:history="1">
         <w:r>
           <w:rPr>
             <w:rFonts w:ascii="Times New Roman" w:hAnsi="Times New Roman" w:cs="Times New Roman"/>
@@ -3234,16 +3822,7 @@
             <w:sz w:val="24"/>
             <w:szCs w:val="24"/>
           </w:rPr>
-          <w:t>d</w:t>
-        </w:r>
-        <w:r>
-          <w:rPr>
-            <w:rFonts w:ascii="Times New Roman" w:hAnsi="Times New Roman" w:cs="Times New Roman"/>
-            <w:i/>
-            <w:sz w:val="24"/>
-            <w:szCs w:val="24"/>
-          </w:rPr>
-          <w:t>atasheet/usb6b1.pdf</w:t>
+          <w:t>https://www.st.com/resource/en/datasheet/usb6b1.pdf</w:t>
         </w:r>
       </w:hyperlink>
     </w:p>
@@ -3268,7 +3847,7 @@
         </w:rPr>
         <w:t xml:space="preserve">BQ24075 - </w:t>
       </w:r>
-      <w:hyperlink r:id="rId7" w:history="1">
+      <w:hyperlink r:id="rId16" w:history="1">
         <w:r>
           <w:rPr>
             <w:rFonts w:ascii="Times New Roman" w:hAnsi="Times New Roman" w:cs="Times New Roman"/>
@@ -3310,7 +3889,7 @@
         </w:rPr>
         <w:t xml:space="preserve"> </w:t>
       </w:r>
-      <w:hyperlink r:id="rId8" w:history="1">
+      <w:hyperlink r:id="rId17" w:history="1">
         <w:r>
           <w:rPr>
             <w:rFonts w:ascii="Times New Roman" w:hAnsi="Times New Roman" w:cs="Times New Roman"/>
@@ -3352,7 +3931,7 @@
         </w:rPr>
         <w:t xml:space="preserve"> </w:t>
       </w:r>
-      <w:hyperlink r:id="rId9" w:history="1">
+      <w:hyperlink r:id="rId18" w:history="1">
         <w:r>
           <w:rPr>
             <w:rFonts w:ascii="Times New Roman" w:hAnsi="Times New Roman" w:cs="Times New Roman"/>
@@ -3385,7 +3964,7 @@
         </w:rPr>
         <w:t xml:space="preserve">NCP186 - </w:t>
       </w:r>
-      <w:hyperlink r:id="rId10" w:history="1">
+      <w:hyperlink r:id="rId19" w:history="1">
         <w:r>
           <w:rPr>
             <w:rFonts w:ascii="Times New Roman" w:hAnsi="Times New Roman" w:cs="Times New Roman"/>
@@ -3418,7 +3997,7 @@
         </w:rPr>
         <w:t xml:space="preserve">PAC1720 - </w:t>
       </w:r>
-      <w:hyperlink r:id="rId11" w:history="1">
+      <w:hyperlink r:id="rId20" w:history="1">
         <w:r>
           <w:rPr>
             <w:rFonts w:ascii="Times New Roman" w:hAnsi="Times New Roman" w:cs="Times New Roman"/>
@@ -3451,7 +4030,7 @@
         </w:rPr>
         <w:t xml:space="preserve">STM6315 - </w:t>
       </w:r>
-      <w:hyperlink r:id="rId12" w:history="1">
+      <w:hyperlink r:id="rId21" w:history="1">
         <w:r>
           <w:rPr>
             <w:rFonts w:ascii="Times New Roman" w:hAnsi="Times New Roman" w:cs="Times New Roman"/>
@@ -3511,7 +4090,7 @@
         </w:rPr>
         <w:t xml:space="preserve">- </w:t>
       </w:r>
-      <w:hyperlink r:id="rId13" w:history="1">
+      <w:hyperlink r:id="rId22" w:history="1">
         <w:r>
           <w:rPr>
             <w:rFonts w:ascii="Times New Roman" w:hAnsi="Times New Roman" w:cs="Times New Roman"/>
@@ -3563,7 +4142,7 @@
         </w:rPr>
         <w:t xml:space="preserve"> - </w:t>
       </w:r>
-      <w:hyperlink r:id="rId14" w:history="1">
+      <w:hyperlink r:id="rId23" w:history="1">
         <w:r>
           <w:rPr>
             <w:rFonts w:ascii="Times New Roman" w:hAnsi="Times New Roman" w:cs="Times New Roman"/>
@@ -3614,7 +4193,7 @@
         </w:rPr>
         <w:t xml:space="preserve"> - </w:t>
       </w:r>
-      <w:hyperlink r:id="rId15" w:history="1">
+      <w:hyperlink r:id="rId24" w:history="1">
         <w:r>
           <w:rPr>
             <w:rFonts w:ascii="Times New Roman" w:hAnsi="Times New Roman" w:cs="Times New Roman"/>
@@ -3645,7 +4224,6 @@
           <w:sz w:val="24"/>
           <w:szCs w:val="24"/>
         </w:rPr>
-        <w:lastRenderedPageBreak/>
         <w:t>A BQ24075 illesztése</w:t>
       </w:r>
       <w:r>
@@ -3672,7 +4250,7 @@
         </w:rPr>
         <w:br/>
       </w:r>
-      <w:hyperlink r:id="rId16" w:history="1">
+      <w:hyperlink r:id="rId25" w:history="1">
         <w:r>
           <w:rPr>
             <w:rFonts w:ascii="Times New Roman" w:hAnsi="Times New Roman" w:cs="Times New Roman"/>
@@ -3751,13 +4329,192 @@
       </w:r>
     </w:p>
     <w:sectPr>
+      <w:headerReference w:type="default" r:id="rId26"/>
+      <w:footerReference w:type="default" r:id="rId27"/>
       <w:pgSz w:w="11906" w:h="16838"/>
       <w:pgMar w:top="1417" w:right="1417" w:bottom="1417" w:left="1417" w:header="708" w:footer="708" w:gutter="0"/>
+      <w:pgNumType w:start="1"/>
       <w:cols w:space="708"/>
+      <w:titlePg/>
       <w:docGrid w:linePitch="360"/>
     </w:sectPr>
   </w:body>
 </w:document>
+</file>
+
+<file path=word/endnotes.xml><?xml version="1.0" encoding="utf-8"?>
+<w:endnotes xmlns:wpc="http://schemas.microsoft.com/office/word/2010/wordprocessingCanvas" xmlns:cx="http://schemas.microsoft.com/office/drawing/2014/chartex" xmlns:cx1="http://schemas.microsoft.com/office/drawing/2015/9/8/chartex" xmlns:mc="http://schemas.openxmlformats.org/markup-compatibility/2006" xmlns:o="urn:schemas-microsoft-com:office:office" xmlns:r="http://schemas.openxmlformats.org/officeDocument/2006/relationships" xmlns:m="http://schemas.openxmlformats.org/officeDocument/2006/math" xmlns:v="urn:schemas-microsoft-com:vml" xmlns:wp14="http://schemas.microsoft.com/office/word/2010/wordprocessingDrawing" xmlns:wp="http://schemas.openxmlformats.org/drawingml/2006/wordprocessingDrawing" xmlns:w10="urn:schemas-microsoft-com:office:word" xmlns:w="http://schemas.openxmlformats.org/wordprocessingml/2006/main" xmlns:w14="http://schemas.microsoft.com/office/word/2010/wordml" xmlns:w15="http://schemas.microsoft.com/office/word/2012/wordml" xmlns:w16se="http://schemas.microsoft.com/office/word/2015/wordml/symex" xmlns:wpg="http://schemas.microsoft.com/office/word/2010/wordprocessingGroup" xmlns:wpi="http://schemas.microsoft.com/office/word/2010/wordprocessingInk" xmlns:wne="http://schemas.microsoft.com/office/word/2006/wordml" xmlns:wps="http://schemas.microsoft.com/office/word/2010/wordprocessingShape" mc:Ignorable="w14 w15 w16se wp14">
+  <w:endnote w:type="separator" w:id="-1">
+    <w:p>
+      <w:pPr>
+        <w:spacing w:after="0" w:line="240" w:lineRule="auto"/>
+      </w:pPr>
+      <w:r>
+        <w:separator/>
+      </w:r>
+    </w:p>
+  </w:endnote>
+  <w:endnote w:type="continuationSeparator" w:id="0">
+    <w:p>
+      <w:pPr>
+        <w:spacing w:after="0" w:line="240" w:lineRule="auto"/>
+      </w:pPr>
+      <w:r>
+        <w:continuationSeparator/>
+      </w:r>
+    </w:p>
+  </w:endnote>
+</w:endnotes>
+</file>
+
+<file path=word/footer1.xml><?xml version="1.0" encoding="utf-8"?>
+<w:ftr xmlns:wpc="http://schemas.microsoft.com/office/word/2010/wordprocessingCanvas" xmlns:cx="http://schemas.microsoft.com/office/drawing/2014/chartex" xmlns:cx1="http://schemas.microsoft.com/office/drawing/2015/9/8/chartex" xmlns:mc="http://schemas.openxmlformats.org/markup-compatibility/2006" xmlns:o="urn:schemas-microsoft-com:office:office" xmlns:r="http://schemas.openxmlformats.org/officeDocument/2006/relationships" xmlns:m="http://schemas.openxmlformats.org/officeDocument/2006/math" xmlns:v="urn:schemas-microsoft-com:vml" xmlns:wp14="http://schemas.microsoft.com/office/word/2010/wordprocessingDrawing" xmlns:wp="http://schemas.openxmlformats.org/drawingml/2006/wordprocessingDrawing" xmlns:w10="urn:schemas-microsoft-com:office:word" xmlns:w="http://schemas.openxmlformats.org/wordprocessingml/2006/main" xmlns:w14="http://schemas.microsoft.com/office/word/2010/wordml" xmlns:w15="http://schemas.microsoft.com/office/word/2012/wordml" xmlns:w16se="http://schemas.microsoft.com/office/word/2015/wordml/symex" xmlns:wpg="http://schemas.microsoft.com/office/word/2010/wordprocessingGroup" xmlns:wpi="http://schemas.microsoft.com/office/word/2010/wordprocessingInk" xmlns:wne="http://schemas.microsoft.com/office/word/2006/wordml" xmlns:wps="http://schemas.microsoft.com/office/word/2010/wordprocessingShape" mc:Ignorable="w14 w15 w16se wp14">
+  <w:p>
+    <w:pPr>
+      <w:pBdr>
+        <w:left w:val="single" w:sz="12" w:space="11" w:color="9ACD4C" w:themeColor="accent1"/>
+      </w:pBdr>
+      <w:tabs>
+        <w:tab w:val="left" w:pos="622"/>
+      </w:tabs>
+      <w:spacing w:after="0"/>
+      <w:jc w:val="right"/>
+      <w:rPr>
+        <w:rFonts w:asciiTheme="majorHAnsi" w:eastAsiaTheme="majorEastAsia" w:hAnsiTheme="majorHAnsi" w:cstheme="majorBidi"/>
+        <w:sz w:val="26"/>
+        <w:szCs w:val="26"/>
+      </w:rPr>
+    </w:pPr>
+    <w:r>
+      <w:rPr>
+        <w:rFonts w:asciiTheme="majorHAnsi" w:eastAsiaTheme="majorEastAsia" w:hAnsiTheme="majorHAnsi" w:cstheme="majorBidi"/>
+        <w:sz w:val="26"/>
+        <w:szCs w:val="26"/>
+      </w:rPr>
+      <w:fldChar w:fldCharType="begin"/>
+    </w:r>
+    <w:r>
+      <w:rPr>
+        <w:rFonts w:asciiTheme="majorHAnsi" w:eastAsiaTheme="majorEastAsia" w:hAnsiTheme="majorHAnsi" w:cstheme="majorBidi"/>
+        <w:sz w:val="26"/>
+        <w:szCs w:val="26"/>
+      </w:rPr>
+      <w:instrText>PAGE   \* MERGEFORMAT</w:instrText>
+    </w:r>
+    <w:r>
+      <w:rPr>
+        <w:rFonts w:asciiTheme="majorHAnsi" w:eastAsiaTheme="majorEastAsia" w:hAnsiTheme="majorHAnsi" w:cstheme="majorBidi"/>
+        <w:sz w:val="26"/>
+        <w:szCs w:val="26"/>
+      </w:rPr>
+      <w:fldChar w:fldCharType="separate"/>
+    </w:r>
+    <w:r>
+      <w:rPr>
+        <w:rFonts w:asciiTheme="majorHAnsi" w:eastAsiaTheme="majorEastAsia" w:hAnsiTheme="majorHAnsi" w:cstheme="majorBidi"/>
+        <w:noProof/>
+        <w:sz w:val="26"/>
+        <w:szCs w:val="26"/>
+      </w:rPr>
+      <w:t>2</w:t>
+    </w:r>
+    <w:r>
+      <w:rPr>
+        <w:rFonts w:asciiTheme="majorHAnsi" w:eastAsiaTheme="majorEastAsia" w:hAnsiTheme="majorHAnsi" w:cstheme="majorBidi"/>
+        <w:sz w:val="26"/>
+        <w:szCs w:val="26"/>
+      </w:rPr>
+      <w:fldChar w:fldCharType="end"/>
+    </w:r>
+  </w:p>
+  <w:p>
+    <w:pPr>
+      <w:pStyle w:val="llb"/>
+    </w:pPr>
+  </w:p>
+</w:ftr>
+</file>
+
+<file path=word/footnotes.xml><?xml version="1.0" encoding="utf-8"?>
+<w:footnotes xmlns:wpc="http://schemas.microsoft.com/office/word/2010/wordprocessingCanvas" xmlns:cx="http://schemas.microsoft.com/office/drawing/2014/chartex" xmlns:cx1="http://schemas.microsoft.com/office/drawing/2015/9/8/chartex" xmlns:mc="http://schemas.openxmlformats.org/markup-compatibility/2006" xmlns:o="urn:schemas-microsoft-com:office:office" xmlns:r="http://schemas.openxmlformats.org/officeDocument/2006/relationships" xmlns:m="http://schemas.openxmlformats.org/officeDocument/2006/math" xmlns:v="urn:schemas-microsoft-com:vml" xmlns:wp14="http://schemas.microsoft.com/office/word/2010/wordprocessingDrawing" xmlns:wp="http://schemas.openxmlformats.org/drawingml/2006/wordprocessingDrawing" xmlns:w10="urn:schemas-microsoft-com:office:word" xmlns:w="http://schemas.openxmlformats.org/wordprocessingml/2006/main" xmlns:w14="http://schemas.microsoft.com/office/word/2010/wordml" xmlns:w15="http://schemas.microsoft.com/office/word/2012/wordml" xmlns:w16se="http://schemas.microsoft.com/office/word/2015/wordml/symex" xmlns:wpg="http://schemas.microsoft.com/office/word/2010/wordprocessingGroup" xmlns:wpi="http://schemas.microsoft.com/office/word/2010/wordprocessingInk" xmlns:wne="http://schemas.microsoft.com/office/word/2006/wordml" xmlns:wps="http://schemas.microsoft.com/office/word/2010/wordprocessingShape" mc:Ignorable="w14 w15 w16se wp14">
+  <w:footnote w:type="separator" w:id="-1">
+    <w:p>
+      <w:pPr>
+        <w:spacing w:after="0" w:line="240" w:lineRule="auto"/>
+      </w:pPr>
+      <w:r>
+        <w:separator/>
+      </w:r>
+    </w:p>
+  </w:footnote>
+  <w:footnote w:type="continuationSeparator" w:id="0">
+    <w:p>
+      <w:pPr>
+        <w:spacing w:after="0" w:line="240" w:lineRule="auto"/>
+      </w:pPr>
+      <w:r>
+        <w:continuationSeparator/>
+      </w:r>
+    </w:p>
+  </w:footnote>
+</w:footnotes>
+</file>
+
+<file path=word/header1.xml><?xml version="1.0" encoding="utf-8"?>
+<w:hdr xmlns:wpc="http://schemas.microsoft.com/office/word/2010/wordprocessingCanvas" xmlns:cx="http://schemas.microsoft.com/office/drawing/2014/chartex" xmlns:cx1="http://schemas.microsoft.com/office/drawing/2015/9/8/chartex" xmlns:mc="http://schemas.openxmlformats.org/markup-compatibility/2006" xmlns:o="urn:schemas-microsoft-com:office:office" xmlns:r="http://schemas.openxmlformats.org/officeDocument/2006/relationships" xmlns:m="http://schemas.openxmlformats.org/officeDocument/2006/math" xmlns:v="urn:schemas-microsoft-com:vml" xmlns:wp14="http://schemas.microsoft.com/office/word/2010/wordprocessingDrawing" xmlns:wp="http://schemas.openxmlformats.org/drawingml/2006/wordprocessingDrawing" xmlns:w10="urn:schemas-microsoft-com:office:word" xmlns:w="http://schemas.openxmlformats.org/wordprocessingml/2006/main" xmlns:w14="http://schemas.microsoft.com/office/word/2010/wordml" xmlns:w15="http://schemas.microsoft.com/office/word/2012/wordml" xmlns:w16se="http://schemas.microsoft.com/office/word/2015/wordml/symex" xmlns:wpg="http://schemas.microsoft.com/office/word/2010/wordprocessingGroup" xmlns:wpi="http://schemas.microsoft.com/office/word/2010/wordprocessingInk" xmlns:wne="http://schemas.microsoft.com/office/word/2006/wordml" xmlns:wps="http://schemas.microsoft.com/office/word/2010/wordprocessingShape" mc:Ignorable="w14 w15 w16se wp14">
+  <w:p>
+    <w:pPr>
+      <w:pBdr>
+        <w:left w:val="single" w:sz="12" w:space="11" w:color="9ACD4C" w:themeColor="accent1"/>
+      </w:pBdr>
+      <w:tabs>
+        <w:tab w:val="left" w:pos="3620"/>
+        <w:tab w:val="left" w:pos="3964"/>
+      </w:tabs>
+      <w:spacing w:after="0"/>
+      <w:rPr>
+        <w:rFonts w:asciiTheme="majorHAnsi" w:eastAsiaTheme="majorEastAsia" w:hAnsiTheme="majorHAnsi" w:cstheme="majorBidi"/>
+        <w:color w:val="75A42E" w:themeColor="accent1" w:themeShade="BF"/>
+        <w:sz w:val="26"/>
+        <w:szCs w:val="26"/>
+      </w:rPr>
+    </w:pPr>
+    <w:sdt>
+      <w:sdtPr>
+        <w:rPr>
+          <w:rFonts w:asciiTheme="majorHAnsi" w:eastAsiaTheme="majorEastAsia" w:hAnsiTheme="majorHAnsi" w:cstheme="majorBidi"/>
+          <w:color w:val="75A42E" w:themeColor="accent1" w:themeShade="BF"/>
+          <w:sz w:val="26"/>
+          <w:szCs w:val="26"/>
+        </w:rPr>
+        <w:alias w:val="Cím"/>
+        <w:tag w:val=""/>
+        <w:id w:val="-932208079"/>
+        <w:placeholder>
+          <w:docPart w:val="113384235FEF4F2DBC6A74627141CC3F"/>
+        </w:placeholder>
+        <w:dataBinding w:prefixMappings="xmlns:ns0='http://purl.org/dc/elements/1.1/' xmlns:ns1='http://schemas.openxmlformats.org/package/2006/metadata/core-properties' " w:xpath="/ns1:coreProperties[1]/ns0:title[1]" w:storeItemID="{6C3C8BC8-F283-45AE-878A-BAB7291924A1}"/>
+        <w:text/>
+      </w:sdtPr>
+      <w:sdtContent>
+        <w:r>
+          <w:rPr>
+            <w:rFonts w:asciiTheme="majorHAnsi" w:eastAsiaTheme="majorEastAsia" w:hAnsiTheme="majorHAnsi" w:cstheme="majorBidi"/>
+            <w:color w:val="75A42E" w:themeColor="accent1" w:themeShade="BF"/>
+            <w:sz w:val="26"/>
+            <w:szCs w:val="26"/>
+          </w:rPr>
+          <w:t>Tervezési dokumentáció</w:t>
+        </w:r>
+      </w:sdtContent>
+    </w:sdt>
+  </w:p>
+  <w:p>
+    <w:pPr>
+      <w:pStyle w:val="lfej"/>
+    </w:pPr>
+  </w:p>
+</w:hdr>
 </file>
 
 <file path=word/numbering.xml><?xml version="1.0" encoding="utf-8"?>
@@ -5326,11 +6083,90 @@
       <w:u w:val="single"/>
     </w:rPr>
   </w:style>
+  <w:style w:type="paragraph" w:styleId="lfej">
+    <w:name w:val="header"/>
+    <w:basedOn w:val="Norml"/>
+    <w:link w:val="lfejChar"/>
+    <w:uiPriority w:val="99"/>
+    <w:unhideWhenUsed/>
+    <w:rsid w:val="00605D15"/>
+    <w:pPr>
+      <w:tabs>
+        <w:tab w:val="center" w:pos="4536"/>
+        <w:tab w:val="right" w:pos="9072"/>
+      </w:tabs>
+      <w:spacing w:after="0" w:line="240" w:lineRule="auto"/>
+    </w:pPr>
+  </w:style>
+  <w:style w:type="character" w:customStyle="1" w:styleId="lfejChar">
+    <w:name w:val="Élőfej Char"/>
+    <w:basedOn w:val="Bekezdsalapbettpusa"/>
+    <w:link w:val="lfej"/>
+    <w:uiPriority w:val="99"/>
+    <w:rsid w:val="00605D15"/>
+  </w:style>
+  <w:style w:type="paragraph" w:styleId="llb">
+    <w:name w:val="footer"/>
+    <w:basedOn w:val="Norml"/>
+    <w:link w:val="llbChar"/>
+    <w:uiPriority w:val="99"/>
+    <w:unhideWhenUsed/>
+    <w:rsid w:val="00605D15"/>
+    <w:pPr>
+      <w:tabs>
+        <w:tab w:val="center" w:pos="4536"/>
+        <w:tab w:val="right" w:pos="9072"/>
+      </w:tabs>
+      <w:spacing w:after="0" w:line="240" w:lineRule="auto"/>
+    </w:pPr>
+  </w:style>
+  <w:style w:type="character" w:customStyle="1" w:styleId="llbChar">
+    <w:name w:val="Élőláb Char"/>
+    <w:basedOn w:val="Bekezdsalapbettpusa"/>
+    <w:link w:val="llb"/>
+    <w:uiPriority w:val="99"/>
+    <w:rsid w:val="00605D15"/>
+  </w:style>
 </w:styles>
 </file>
 
 <file path=word/glossary/document.xml><?xml version="1.0" encoding="utf-8"?>
-<w:glossaryDocument xmlns:wpc="http://schemas.microsoft.com/office/word/2010/wordprocessingCanvas" xmlns:cx="http://schemas.microsoft.com/office/drawing/2014/chartex" xmlns:cx1="http://schemas.microsoft.com/office/drawing/2015/9/8/chartex" xmlns:mc="http://schemas.openxmlformats.org/markup-compatibility/2006" xmlns:o="urn:schemas-microsoft-com:office:office" xmlns:r="http://schemas.openxmlformats.org/officeDocument/2006/relationships" xmlns:m="http://schemas.openxmlformats.org/officeDocument/2006/math" xmlns:v="urn:schemas-microsoft-com:vml" xmlns:wp14="http://schemas.microsoft.com/office/word/2010/wordprocessingDrawing" xmlns:wp="http://schemas.openxmlformats.org/drawingml/2006/wordprocessingDrawing" xmlns:w10="urn:schemas-microsoft-com:office:word" xmlns:w="http://schemas.openxmlformats.org/wordprocessingml/2006/main" xmlns:w14="http://schemas.microsoft.com/office/word/2010/wordml" xmlns:w15="http://schemas.microsoft.com/office/word/2012/wordml" xmlns:w16se="http://schemas.microsoft.com/office/word/2015/wordml/symex" xmlns:wpg="http://schemas.microsoft.com/office/word/2010/wordprocessingGroup" xmlns:wpi="http://schemas.microsoft.com/office/word/2010/wordprocessingInk" xmlns:wne="http://schemas.microsoft.com/office/word/2006/wordml" xmlns:wps="http://schemas.microsoft.com/office/word/2010/wordprocessingShape" mc:Ignorable="w14 w15 w16se wp14"/>
+<w:glossaryDocument xmlns:wpc="http://schemas.microsoft.com/office/word/2010/wordprocessingCanvas" xmlns:cx="http://schemas.microsoft.com/office/drawing/2014/chartex" xmlns:cx1="http://schemas.microsoft.com/office/drawing/2015/9/8/chartex" xmlns:mc="http://schemas.openxmlformats.org/markup-compatibility/2006" xmlns:o="urn:schemas-microsoft-com:office:office" xmlns:r="http://schemas.openxmlformats.org/officeDocument/2006/relationships" xmlns:m="http://schemas.openxmlformats.org/officeDocument/2006/math" xmlns:v="urn:schemas-microsoft-com:vml" xmlns:wp14="http://schemas.microsoft.com/office/word/2010/wordprocessingDrawing" xmlns:wp="http://schemas.openxmlformats.org/drawingml/2006/wordprocessingDrawing" xmlns:w10="urn:schemas-microsoft-com:office:word" xmlns:w="http://schemas.openxmlformats.org/wordprocessingml/2006/main" xmlns:w14="http://schemas.microsoft.com/office/word/2010/wordml" xmlns:w15="http://schemas.microsoft.com/office/word/2012/wordml" xmlns:w16se="http://schemas.microsoft.com/office/word/2015/wordml/symex" xmlns:wpg="http://schemas.microsoft.com/office/word/2010/wordprocessingGroup" xmlns:wpi="http://schemas.microsoft.com/office/word/2010/wordprocessingInk" xmlns:wne="http://schemas.microsoft.com/office/word/2006/wordml" xmlns:wps="http://schemas.microsoft.com/office/word/2010/wordprocessingShape" mc:Ignorable="w14 w15 w16se wp14">
+  <w:docParts>
+    <w:docPart>
+      <w:docPartPr>
+        <w:name w:val="113384235FEF4F2DBC6A74627141CC3F"/>
+        <w:category>
+          <w:name w:val="Általános"/>
+          <w:gallery w:val="placeholder"/>
+        </w:category>
+        <w:types>
+          <w:type w:val="bbPlcHdr"/>
+        </w:types>
+        <w:behaviors>
+          <w:behavior w:val="content"/>
+        </w:behaviors>
+        <w:guid w:val="{F73740C2-69EF-42ED-A524-5EE5FCE8855D}"/>
+      </w:docPartPr>
+      <w:docPartBody>
+        <w:p>
+          <w:pPr>
+            <w:pStyle w:val="113384235FEF4F2DBC6A74627141CC3F"/>
+          </w:pPr>
+          <w:r>
+            <w:rPr>
+              <w:rFonts w:asciiTheme="majorHAnsi" w:eastAsiaTheme="majorEastAsia" w:hAnsiTheme="majorHAnsi" w:cstheme="majorBidi"/>
+              <w:color w:val="2E74B5" w:themeColor="accent1" w:themeShade="BF"/>
+              <w:sz w:val="32"/>
+              <w:szCs w:val="32"/>
+            </w:rPr>
+            <w:t>[Dokumentum címe]</w:t>
+          </w:r>
+        </w:p>
+      </w:docPartBody>
+    </w:docPart>
+  </w:docParts>
+</w:glossaryDocument>
 </file>
 
 <file path=word/glossary/fontTable.xml><?xml version="1.0" encoding="utf-8"?>
@@ -5347,7 +6183,7 @@
     <w:charset w:val="EE"/>
     <w:family w:val="roman"/>
     <w:pitch w:val="variable"/>
-    <w:sig w:usb0="E0002EFF" w:usb1="C000785B" w:usb2="00000009" w:usb3="00000000" w:csb0="000001FF" w:csb1="00000000"/>
+    <w:sig w:usb0="E0002AFF" w:usb1="C0007843" w:usb2="00000009" w:usb3="00000000" w:csb0="000001FF" w:csb1="00000000"/>
   </w:font>
   <w:font w:name="Courier New">
     <w:panose1 w:val="02070309020205020404"/>
@@ -5382,14 +6218,14 @@
     <w:charset w:val="EE"/>
     <w:family w:val="swiss"/>
     <w:pitch w:val="variable"/>
-    <w:sig w:usb0="E4002EFF" w:usb1="C000247B" w:usb2="00000009" w:usb3="00000000" w:csb0="000001FF" w:csb1="00000000"/>
+    <w:sig w:usb0="E1002AFF" w:usb1="4000ACFF" w:usb2="00000009" w:usb3="00000000" w:csb0="000001FF" w:csb1="00000000"/>
   </w:font>
   <w:font w:name="Calibri Light">
     <w:panose1 w:val="020F0302020204030204"/>
     <w:charset w:val="EE"/>
     <w:family w:val="swiss"/>
     <w:pitch w:val="variable"/>
-    <w:sig w:usb0="E4002EFF" w:usb1="C000247B" w:usb2="00000009" w:usb3="00000000" w:csb0="000001FF" w:csb1="00000000"/>
+    <w:sig w:usb0="A0002AEF" w:usb1="4000207B" w:usb2="00000000" w:usb3="00000000" w:csb0="000001FF" w:csb1="00000000"/>
   </w:font>
 </w:fonts>
 </file>
@@ -5410,6 +6246,8 @@
   </w:compat>
   <w:rsids>
     <w:rsidRoot w:val="00662F96"/>
+    <w:rsid w:val="00061497"/>
+    <w:rsid w:val="00346565"/>
     <w:rsid w:val="004F61BA"/>
     <w:rsid w:val="005A4798"/>
     <w:rsid w:val="00662F96"/>
@@ -5862,10 +6700,18 @@
     <w:basedOn w:val="Bekezdsalapbettpusa"/>
     <w:uiPriority w:val="99"/>
     <w:semiHidden/>
-    <w:rsid w:val="005A4798"/>
+    <w:rsid w:val="00346565"/>
     <w:rPr>
       <w:color w:val="808080"/>
     </w:rPr>
+  </w:style>
+  <w:style w:type="paragraph" w:customStyle="1" w:styleId="8BAAD2ACD68846E2A11E325E570BE24D">
+    <w:name w:val="8BAAD2ACD68846E2A11E325E570BE24D"/>
+    <w:rsid w:val="00346565"/>
+  </w:style>
+  <w:style w:type="paragraph" w:customStyle="1" w:styleId="113384235FEF4F2DBC6A74627141CC3F">
+    <w:name w:val="113384235FEF4F2DBC6A74627141CC3F"/>
+    <w:rsid w:val="00346565"/>
   </w:style>
 </w:styles>
 </file>
@@ -6133,7 +6979,7 @@
 </file>
 
 <file path=customXml/itemProps1.xml><?xml version="1.0" encoding="utf-8"?>
-<ds:datastoreItem xmlns:ds="http://schemas.openxmlformats.org/officeDocument/2006/customXml" ds:itemID="{3ED414E8-E444-4230-B7B0-F6773B7FA1C8}">
+<ds:datastoreItem xmlns:ds="http://schemas.openxmlformats.org/officeDocument/2006/customXml" ds:itemID="{E340291F-392D-4D74-BEA6-69C6D32F297C}">
   <ds:schemaRefs>
     <ds:schemaRef ds:uri="http://schemas.openxmlformats.org/officeDocument/2006/bibliography"/>
   </ds:schemaRefs>

</xml_diff>

<commit_message>
Minor clarification on the DC Jack polarity.
</commit_message>
<xml_diff>
--- a/docs/Tervezesi_dokumentacio.docx
+++ b/docs/Tervezesi_dokumentacio.docx
@@ -742,29 +742,27 @@
       <w:r>
         <w:br w:type="page"/>
       </w:r>
-      <w:bookmarkStart w:id="0" w:name="_GoBack"/>
-      <w:bookmarkEnd w:id="0"/>
     </w:p>
     <w:p>
       <w:pPr>
         <w:pStyle w:val="Cmsor1"/>
       </w:pPr>
-      <w:bookmarkStart w:id="1" w:name="_Toc31206508"/>
+      <w:bookmarkStart w:id="0" w:name="_Toc31206508"/>
       <w:r>
         <w:lastRenderedPageBreak/>
         <w:t>Tápellátás</w:t>
       </w:r>
+      <w:bookmarkEnd w:id="0"/>
+    </w:p>
+    <w:p>
+      <w:pPr>
+        <w:pStyle w:val="Cmsor2"/>
+      </w:pPr>
+      <w:bookmarkStart w:id="1" w:name="_Toc31206509"/>
+      <w:r>
+        <w:t>Követelmények</w:t>
+      </w:r>
       <w:bookmarkEnd w:id="1"/>
-    </w:p>
-    <w:p>
-      <w:pPr>
-        <w:pStyle w:val="Cmsor2"/>
-      </w:pPr>
-      <w:bookmarkStart w:id="2" w:name="_Toc31206509"/>
-      <w:r>
-        <w:t>Követelmények</w:t>
-      </w:r>
-      <w:bookmarkEnd w:id="2"/>
     </w:p>
     <w:p>
       <w:pPr>
@@ -1179,7 +1177,7 @@
       <w:pPr>
         <w:pStyle w:val="Cmsor2"/>
       </w:pPr>
-      <w:bookmarkStart w:id="3" w:name="_Toc31206510"/>
+      <w:bookmarkStart w:id="2" w:name="_Toc31206510"/>
       <w:r>
         <w:t>A</w:t>
       </w:r>
@@ -1192,7 +1190,7 @@
       <w:r>
         <w:t>csatlakozás</w:t>
       </w:r>
-      <w:bookmarkEnd w:id="3"/>
+      <w:bookmarkEnd w:id="2"/>
     </w:p>
     <w:p>
       <w:pPr>
@@ -1228,7 +1226,39 @@
           <w:sz w:val="24"/>
           <w:szCs w:val="24"/>
         </w:rPr>
-        <w:t xml:space="preserve"> csatlakozó, ebben az esetben a maximálisan megengedett áramfelvétel (ezáltal a töltőáram is) 500mA, így biztosak lehetünk benne, hogy nem terheljük túl az USB buszt. Ennél magasabb töltőáram a DC Jack csatlakozón keresztül biztosítható, melynek segítségével akár 1.5A-es áramfelvétel is megvalósítható. A két üzemmód kölcsönösen kizárja egymást, közülük a DC Jack bemenet élvez prioritást. Amennyiben a Jack csatlakozó nincs bedugva, a csatlakozó középső lába, így az USB tápvonal hozzáér az eszköz tápvonalához és az áramellátás azon keresztül valósul meg. A DC Jack csatlakozó behelyezésekor az USB tápvonal galvanikusan elválasztásra kerül az eszköz tápvonalától, és az áramellátás a DC Jack bemeneten biztosított. Alapértelmezésben a DC Jackhez tartozó áramkorlát van érvényben, az USB csatlakoztatása esetén egy </w:t>
+        <w:t xml:space="preserve"> csatlakozó, ebben az esetben a maximálisan megengedett áramfelvétel (ezáltal a töltőáram is) 500mA, így biztosak lehetünk benne, hogy nem terheljük túl az USB buszt. Ennél magasabb töltőáram a DC Jack csatlakozón keresztül biztosítható, melynek segítségével akár 1.5A-es áramfelvétel is megvalósítható. A két üzemmód kölcsönösen kizárja egymást, közülük a DC Jack bemenet élvez prioritást. Amennyiben a Jack csatlakozó nincs bedugva, a csatlakozó középső lába, így az USB tápvonal hozzáér az eszköz tápvonalához és az áramell</w:t>
+      </w:r>
+      <w:r>
+        <w:rPr>
+          <w:rFonts w:ascii="Times New Roman" w:hAnsi="Times New Roman" w:cs="Times New Roman"/>
+          <w:sz w:val="24"/>
+          <w:szCs w:val="24"/>
+        </w:rPr>
+        <w:t>átás azon keresztül valósul meg (lásd a kapcsolási rajzot).</w:t>
+      </w:r>
+      <w:r>
+        <w:rPr>
+          <w:rFonts w:ascii="Times New Roman" w:hAnsi="Times New Roman" w:cs="Times New Roman"/>
+          <w:sz w:val="24"/>
+          <w:szCs w:val="24"/>
+        </w:rPr>
+        <w:t xml:space="preserve"> A DC Jack csatlakozó behelyezésekor az USB tápvonal galvanikusan elválasztásra kerül az eszköz tápvonalától, és az áramellátás a DC Jack bemeneten biztosított. </w:t>
+      </w:r>
+      <w:r>
+        <w:rPr>
+          <w:rFonts w:ascii="Times New Roman" w:hAnsi="Times New Roman" w:cs="Times New Roman"/>
+          <w:sz w:val="24"/>
+          <w:szCs w:val="24"/>
+        </w:rPr>
+        <w:t xml:space="preserve">A DC Jack csatlakozó negatív polaritású, tehát az ér van földpotenciálon és a köpeny van 5V-on. A fordított polaritású bekötés ellen korlátozott a védelem (lásd később). </w:t>
+      </w:r>
+      <w:r>
+        <w:rPr>
+          <w:rFonts w:ascii="Times New Roman" w:hAnsi="Times New Roman" w:cs="Times New Roman"/>
+          <w:sz w:val="24"/>
+          <w:szCs w:val="24"/>
+        </w:rPr>
+        <w:t xml:space="preserve">Alapértelmezésben a DC Jackhez tartozó áramkorlát van érvényben, az USB csatlakoztatása esetén egy </w:t>
       </w:r>
       <w:proofErr w:type="spellStart"/>
       <w:r>
@@ -1288,7 +1318,26 @@
           <w:sz w:val="24"/>
           <w:szCs w:val="24"/>
         </w:rPr>
-        <w:t>A multiplexer kiválasztó bemenete az USB tápvonalhoz csatlakozik, annak galvanikus lecsatlakozása esetén egy lehúzó ellenállás biztosítja, hogy a kiválasztó jel ne kerüljön lebegő állapotba. Ezzel a megoldással egyben megvalósítjuk a tápforrások biztonsági okokból történő galvanikus elválasztását</w:t>
+        <w:t>A multiplexer kiválasztó bemenete az USB tápvonalhoz csatlakozik, annak galvanikus lecsatlakozása esetén egy lehúzó ellenállás biztosítja, hogy a kiválasztó jel ne kerüljön lebegő állapotba. Ezzel a megoldással egyben megvalósítjuk a tápforrások biztonsági okok</w:t>
+      </w:r>
+      <w:bookmarkStart w:id="3" w:name="_GoBack"/>
+      <w:bookmarkEnd w:id="3"/>
+      <w:r>
+        <w:rPr>
+          <w:rFonts w:ascii="Times New Roman" w:hAnsi="Times New Roman" w:cs="Times New Roman"/>
+          <w:sz w:val="24"/>
+          <w:szCs w:val="24"/>
+        </w:rPr>
+        <w:t xml:space="preserve">ból történő galvanikus </w:t>
+      </w:r>
+      <w:r>
+        <w:rPr>
+          <w:rFonts w:ascii="Times New Roman" w:hAnsi="Times New Roman" w:cs="Times New Roman"/>
+          <w:sz w:val="24"/>
+          <w:szCs w:val="24"/>
+        </w:rPr>
+        <w:lastRenderedPageBreak/>
+        <w:t>elválasztását</w:t>
       </w:r>
       <w:r>
         <w:rPr>
@@ -1304,16 +1353,7 @@
           <w:sz w:val="24"/>
           <w:szCs w:val="24"/>
         </w:rPr>
-        <w:t xml:space="preserve">amennyiben mindkettő egyszerre jelen van, valamint a tápforrások </w:t>
-      </w:r>
-      <w:r>
-        <w:rPr>
-          <w:rFonts w:ascii="Times New Roman" w:hAnsi="Times New Roman" w:cs="Times New Roman"/>
-          <w:sz w:val="24"/>
-          <w:szCs w:val="24"/>
-        </w:rPr>
-        <w:lastRenderedPageBreak/>
-        <w:t xml:space="preserve">közötti automatikus átváltást. </w:t>
+        <w:t xml:space="preserve">amennyiben mindkettő egyszerre jelen van, valamint a tápforrások közötti automatikus átváltást. </w:t>
       </w:r>
       <w:r>
         <w:rPr>
@@ -1377,7 +1417,23 @@
           <w:sz w:val="24"/>
           <w:szCs w:val="24"/>
         </w:rPr>
-        <w:t>ghibásodása esetén a bemenetet</w:t>
+        <w:t>ghibásodása</w:t>
+      </w:r>
+      <w:r>
+        <w:rPr>
+          <w:rFonts w:ascii="Times New Roman" w:hAnsi="Times New Roman" w:cs="Times New Roman"/>
+          <w:sz w:val="24"/>
+          <w:szCs w:val="24"/>
+        </w:rPr>
+        <w:t>, vagy hibás bekötés</w:t>
+      </w:r>
+      <w:r>
+        <w:rPr>
+          <w:rFonts w:ascii="Times New Roman" w:hAnsi="Times New Roman" w:cs="Times New Roman"/>
+          <w:sz w:val="24"/>
+          <w:szCs w:val="24"/>
+        </w:rPr>
+        <w:t xml:space="preserve"> esetén a bemenetet</w:t>
       </w:r>
       <w:r>
         <w:rPr>
@@ -4416,7 +4472,7 @@
         <w:sz w:val="26"/>
         <w:szCs w:val="26"/>
       </w:rPr>
-      <w:t>2</w:t>
+      <w:t>8</w:t>
     </w:r>
     <w:r>
       <w:rPr>
@@ -4496,6 +4552,7 @@
         <w:dataBinding w:prefixMappings="xmlns:ns0='http://purl.org/dc/elements/1.1/' xmlns:ns1='http://schemas.openxmlformats.org/package/2006/metadata/core-properties' " w:xpath="/ns1:coreProperties[1]/ns0:title[1]" w:storeItemID="{6C3C8BC8-F283-45AE-878A-BAB7291924A1}"/>
         <w:text/>
       </w:sdtPr>
+      <w:sdtEndPr/>
       <w:sdtContent>
         <w:r>
           <w:rPr>
@@ -6183,7 +6240,7 @@
     <w:charset w:val="EE"/>
     <w:family w:val="roman"/>
     <w:pitch w:val="variable"/>
-    <w:sig w:usb0="E0002AFF" w:usb1="C0007843" w:usb2="00000009" w:usb3="00000000" w:csb0="000001FF" w:csb1="00000000"/>
+    <w:sig w:usb0="E0002EFF" w:usb1="C000785B" w:usb2="00000009" w:usb3="00000000" w:csb0="000001FF" w:csb1="00000000"/>
   </w:font>
   <w:font w:name="Courier New">
     <w:panose1 w:val="02070309020205020404"/>
@@ -6218,14 +6275,14 @@
     <w:charset w:val="EE"/>
     <w:family w:val="swiss"/>
     <w:pitch w:val="variable"/>
-    <w:sig w:usb0="E1002AFF" w:usb1="4000ACFF" w:usb2="00000009" w:usb3="00000000" w:csb0="000001FF" w:csb1="00000000"/>
+    <w:sig w:usb0="E4002EFF" w:usb1="C000247B" w:usb2="00000009" w:usb3="00000000" w:csb0="000001FF" w:csb1="00000000"/>
   </w:font>
   <w:font w:name="Calibri Light">
     <w:panose1 w:val="020F0302020204030204"/>
     <w:charset w:val="EE"/>
     <w:family w:val="swiss"/>
     <w:pitch w:val="variable"/>
-    <w:sig w:usb0="A0002AEF" w:usb1="4000207B" w:usb2="00000000" w:usb3="00000000" w:csb0="000001FF" w:csb1="00000000"/>
+    <w:sig w:usb0="E4002EFF" w:usb1="C000247B" w:usb2="00000009" w:usb3="00000000" w:csb0="000001FF" w:csb1="00000000"/>
   </w:font>
 </w:fonts>
 </file>
@@ -6249,8 +6306,10 @@
     <w:rsid w:val="00061497"/>
     <w:rsid w:val="00346565"/>
     <w:rsid w:val="004F61BA"/>
+    <w:rsid w:val="005278B4"/>
     <w:rsid w:val="005A4798"/>
     <w:rsid w:val="00662F96"/>
+    <w:rsid w:val="007F2C23"/>
     <w:rsid w:val="00A2020D"/>
   </w:rsids>
   <m:mathPr>
@@ -6979,7 +7038,7 @@
 </file>
 
 <file path=customXml/itemProps1.xml><?xml version="1.0" encoding="utf-8"?>
-<ds:datastoreItem xmlns:ds="http://schemas.openxmlformats.org/officeDocument/2006/customXml" ds:itemID="{E340291F-392D-4D74-BEA6-69C6D32F297C}">
+<ds:datastoreItem xmlns:ds="http://schemas.openxmlformats.org/officeDocument/2006/customXml" ds:itemID="{8724886A-487D-4130-9FBB-1FB2ECA13B53}">
   <ds:schemaRefs>
     <ds:schemaRef ds:uri="http://schemas.openxmlformats.org/officeDocument/2006/bibliography"/>
   </ds:schemaRefs>

</xml_diff>

<commit_message>
External headers early draft.
</commit_message>
<xml_diff>
--- a/docs/Tervezesi_dokumentacio.docx
+++ b/docs/Tervezesi_dokumentacio.docx
@@ -39,6 +39,8 @@
           <w:r>
             <w:tab/>
           </w:r>
+          <w:bookmarkStart w:id="0" w:name="_GoBack"/>
+          <w:bookmarkEnd w:id="0"/>
         </w:p>
         <w:p>
           <w:pPr>
@@ -61,7 +63,7 @@
           <w:r>
             <w:fldChar w:fldCharType="separate"/>
           </w:r>
-          <w:hyperlink w:anchor="_Toc31206508" w:history="1">
+          <w:hyperlink w:anchor="_Toc31230878" w:history="1">
             <w:r>
               <w:rPr>
                 <w:rStyle w:val="Hiperhivatkozs"/>
@@ -102,7 +104,7 @@
                 <w:noProof/>
                 <w:webHidden/>
               </w:rPr>
-              <w:instrText xml:space="preserve"> PAGEREF _Toc31206508 \h </w:instrText>
+              <w:instrText xml:space="preserve"> PAGEREF _Toc31230878 \h </w:instrText>
             </w:r>
             <w:r>
               <w:rPr>
@@ -145,7 +147,7 @@
               <w:lang w:eastAsia="hu-HU"/>
             </w:rPr>
           </w:pPr>
-          <w:hyperlink w:anchor="_Toc31206509" w:history="1">
+          <w:hyperlink w:anchor="_Toc31230879" w:history="1">
             <w:r>
               <w:rPr>
                 <w:rStyle w:val="Hiperhivatkozs"/>
@@ -186,7 +188,7 @@
                 <w:noProof/>
                 <w:webHidden/>
               </w:rPr>
-              <w:instrText xml:space="preserve"> PAGEREF _Toc31206509 \h </w:instrText>
+              <w:instrText xml:space="preserve"> PAGEREF _Toc31230879 \h </w:instrText>
             </w:r>
             <w:r>
               <w:rPr>
@@ -229,7 +231,7 @@
               <w:lang w:eastAsia="hu-HU"/>
             </w:rPr>
           </w:pPr>
-          <w:hyperlink w:anchor="_Toc31206510" w:history="1">
+          <w:hyperlink w:anchor="_Toc31230880" w:history="1">
             <w:r>
               <w:rPr>
                 <w:rStyle w:val="Hiperhivatkozs"/>
@@ -270,7 +272,7 @@
                 <w:noProof/>
                 <w:webHidden/>
               </w:rPr>
-              <w:instrText xml:space="preserve"> PAGEREF _Toc31206510 \h </w:instrText>
+              <w:instrText xml:space="preserve"> PAGEREF _Toc31230880 \h </w:instrText>
             </w:r>
             <w:r>
               <w:rPr>
@@ -313,7 +315,7 @@
               <w:lang w:eastAsia="hu-HU"/>
             </w:rPr>
           </w:pPr>
-          <w:hyperlink w:anchor="_Toc31206511" w:history="1">
+          <w:hyperlink w:anchor="_Toc31230881" w:history="1">
             <w:r>
               <w:rPr>
                 <w:rStyle w:val="Hiperhivatkozs"/>
@@ -354,7 +356,7 @@
                 <w:noProof/>
                 <w:webHidden/>
               </w:rPr>
-              <w:instrText xml:space="preserve"> PAGEREF _Toc31206511 \h </w:instrText>
+              <w:instrText xml:space="preserve"> PAGEREF _Toc31230881 \h </w:instrText>
             </w:r>
             <w:r>
               <w:rPr>
@@ -397,7 +399,7 @@
               <w:lang w:eastAsia="hu-HU"/>
             </w:rPr>
           </w:pPr>
-          <w:hyperlink w:anchor="_Toc31206512" w:history="1">
+          <w:hyperlink w:anchor="_Toc31230882" w:history="1">
             <w:r>
               <w:rPr>
                 <w:rStyle w:val="Hiperhivatkozs"/>
@@ -438,7 +440,7 @@
                 <w:noProof/>
                 <w:webHidden/>
               </w:rPr>
-              <w:instrText xml:space="preserve"> PAGEREF _Toc31206512 \h </w:instrText>
+              <w:instrText xml:space="preserve"> PAGEREF _Toc31230882 \h </w:instrText>
             </w:r>
             <w:r>
               <w:rPr>
@@ -481,7 +483,7 @@
               <w:lang w:eastAsia="hu-HU"/>
             </w:rPr>
           </w:pPr>
-          <w:hyperlink w:anchor="_Toc31206513" w:history="1">
+          <w:hyperlink w:anchor="_Toc31230883" w:history="1">
             <w:r>
               <w:rPr>
                 <w:rStyle w:val="Hiperhivatkozs"/>
@@ -522,7 +524,7 @@
                 <w:noProof/>
                 <w:webHidden/>
               </w:rPr>
-              <w:instrText xml:space="preserve"> PAGEREF _Toc31206513 \h </w:instrText>
+              <w:instrText xml:space="preserve"> PAGEREF _Toc31230883 \h </w:instrText>
             </w:r>
             <w:r>
               <w:rPr>
@@ -565,7 +567,7 @@
               <w:lang w:eastAsia="hu-HU"/>
             </w:rPr>
           </w:pPr>
-          <w:hyperlink w:anchor="_Toc31206514" w:history="1">
+          <w:hyperlink w:anchor="_Toc31230884" w:history="1">
             <w:r>
               <w:rPr>
                 <w:rStyle w:val="Hiperhivatkozs"/>
@@ -606,7 +608,7 @@
                 <w:noProof/>
                 <w:webHidden/>
               </w:rPr>
-              <w:instrText xml:space="preserve"> PAGEREF _Toc31206514 \h </w:instrText>
+              <w:instrText xml:space="preserve"> PAGEREF _Toc31230884 \h </w:instrText>
             </w:r>
             <w:r>
               <w:rPr>
@@ -649,7 +651,7 @@
               <w:lang w:eastAsia="hu-HU"/>
             </w:rPr>
           </w:pPr>
-          <w:hyperlink w:anchor="_Toc31206515" w:history="1">
+          <w:hyperlink w:anchor="_Toc31230885" w:history="1">
             <w:r>
               <w:rPr>
                 <w:rStyle w:val="Hiperhivatkozs"/>
@@ -690,7 +692,7 @@
                 <w:noProof/>
                 <w:webHidden/>
               </w:rPr>
-              <w:instrText xml:space="preserve"> PAGEREF _Toc31206515 \h </w:instrText>
+              <w:instrText xml:space="preserve"> PAGEREF _Toc31230885 \h </w:instrText>
             </w:r>
             <w:r>
               <w:rPr>
@@ -747,22 +749,22 @@
       <w:pPr>
         <w:pStyle w:val="Cmsor1"/>
       </w:pPr>
-      <w:bookmarkStart w:id="0" w:name="_Toc31206508"/>
+      <w:bookmarkStart w:id="1" w:name="_Toc31230878"/>
       <w:r>
         <w:lastRenderedPageBreak/>
         <w:t>Tápellátás</w:t>
       </w:r>
-      <w:bookmarkEnd w:id="0"/>
+      <w:bookmarkEnd w:id="1"/>
     </w:p>
     <w:p>
       <w:pPr>
         <w:pStyle w:val="Cmsor2"/>
       </w:pPr>
-      <w:bookmarkStart w:id="1" w:name="_Toc31206509"/>
+      <w:bookmarkStart w:id="2" w:name="_Toc31230879"/>
       <w:r>
         <w:t>Követelmények</w:t>
       </w:r>
-      <w:bookmarkEnd w:id="1"/>
+      <w:bookmarkEnd w:id="2"/>
     </w:p>
     <w:p>
       <w:pPr>
@@ -1177,7 +1179,7 @@
       <w:pPr>
         <w:pStyle w:val="Cmsor2"/>
       </w:pPr>
-      <w:bookmarkStart w:id="2" w:name="_Toc31206510"/>
+      <w:bookmarkStart w:id="3" w:name="_Toc31230880"/>
       <w:r>
         <w:t>A</w:t>
       </w:r>
@@ -1190,7 +1192,7 @@
       <w:r>
         <w:t>csatlakozás</w:t>
       </w:r>
-      <w:bookmarkEnd w:id="2"/>
+      <w:bookmarkEnd w:id="3"/>
     </w:p>
     <w:p>
       <w:pPr>
@@ -1318,17 +1320,7 @@
           <w:sz w:val="24"/>
           <w:szCs w:val="24"/>
         </w:rPr>
-        <w:t>A multiplexer kiválasztó bemenete az USB tápvonalhoz csatlakozik, annak galvanikus lecsatlakozása esetén egy lehúzó ellenállás biztosítja, hogy a kiválasztó jel ne kerüljön lebegő állapotba. Ezzel a megoldással egyben megvalósítjuk a tápforrások biztonsági okok</w:t>
-      </w:r>
-      <w:bookmarkStart w:id="3" w:name="_GoBack"/>
-      <w:bookmarkEnd w:id="3"/>
-      <w:r>
-        <w:rPr>
-          <w:rFonts w:ascii="Times New Roman" w:hAnsi="Times New Roman" w:cs="Times New Roman"/>
-          <w:sz w:val="24"/>
-          <w:szCs w:val="24"/>
-        </w:rPr>
-        <w:t xml:space="preserve">ból történő galvanikus </w:t>
+        <w:t xml:space="preserve">A multiplexer kiválasztó bemenete az USB tápvonalhoz csatlakozik, annak galvanikus lecsatlakozása esetén egy lehúzó ellenállás biztosítja, hogy a kiválasztó jel ne kerüljön lebegő állapotba. Ezzel a megoldással egyben megvalósítjuk a tápforrások biztonsági okokból történő galvanikus </w:t>
       </w:r>
       <w:r>
         <w:rPr>
@@ -1669,7 +1661,7 @@
       <w:pPr>
         <w:pStyle w:val="Cmsor2"/>
       </w:pPr>
-      <w:bookmarkStart w:id="4" w:name="_Toc31206511"/>
+      <w:bookmarkStart w:id="4" w:name="_Toc31230881"/>
       <w:r>
         <w:t>Az akkumulátor</w:t>
       </w:r>
@@ -2699,7 +2691,7 @@
       <w:pPr>
         <w:pStyle w:val="Cmsor2"/>
       </w:pPr>
-      <w:bookmarkStart w:id="5" w:name="_Toc31206512"/>
+      <w:bookmarkStart w:id="5" w:name="_Toc31230882"/>
       <w:r>
         <w:t>Az feszültség szabályozása</w:t>
       </w:r>
@@ -3311,7 +3303,7 @@
       <w:pPr>
         <w:pStyle w:val="Cmsor2"/>
       </w:pPr>
-      <w:bookmarkStart w:id="6" w:name="_Toc31206513"/>
+      <w:bookmarkStart w:id="6" w:name="_Toc31230883"/>
       <w:r>
         <w:t>A fogyasztás felügyelete</w:t>
       </w:r>
@@ -3510,7 +3502,7 @@
       <w:pPr>
         <w:pStyle w:val="Cmsor2"/>
       </w:pPr>
-      <w:bookmarkStart w:id="7" w:name="_Toc31206514"/>
+      <w:bookmarkStart w:id="7" w:name="_Toc31230884"/>
       <w:proofErr w:type="spellStart"/>
       <w:r>
         <w:t>Power-on</w:t>
@@ -3760,7 +3752,7 @@
       <w:pPr>
         <w:pStyle w:val="Cmsor2"/>
       </w:pPr>
-      <w:bookmarkStart w:id="8" w:name="_Toc31206515"/>
+      <w:bookmarkStart w:id="8" w:name="_Toc31230885"/>
       <w:r>
         <w:lastRenderedPageBreak/>
         <w:t>Források</w:t>
@@ -6306,11 +6298,11 @@
     <w:rsid w:val="00061497"/>
     <w:rsid w:val="00346565"/>
     <w:rsid w:val="004F61BA"/>
-    <w:rsid w:val="005278B4"/>
     <w:rsid w:val="005A4798"/>
     <w:rsid w:val="00662F96"/>
     <w:rsid w:val="007F2C23"/>
     <w:rsid w:val="00A2020D"/>
+    <w:rsid w:val="00AB52A8"/>
   </w:rsids>
   <m:mathPr>
     <m:mathFont m:val="Cambria Math"/>
@@ -7038,7 +7030,7 @@
 </file>
 
 <file path=customXml/itemProps1.xml><?xml version="1.0" encoding="utf-8"?>
-<ds:datastoreItem xmlns:ds="http://schemas.openxmlformats.org/officeDocument/2006/customXml" ds:itemID="{8724886A-487D-4130-9FBB-1FB2ECA13B53}">
+<ds:datastoreItem xmlns:ds="http://schemas.openxmlformats.org/officeDocument/2006/customXml" ds:itemID="{6779788E-CB67-4992-8CE0-398AD30C59B8}">
   <ds:schemaRefs>
     <ds:schemaRef ds:uri="http://schemas.openxmlformats.org/officeDocument/2006/bibliography"/>
   </ds:schemaRefs>

</xml_diff>